<commit_message>
aun quedan resumenes pendientes
</commit_message>
<xml_diff>
--- a/articulos de investigacion/resumenes de articulos.docx
+++ b/articulos de investigacion/resumenes de articulos.docx
@@ -247,7 +247,7 @@
         </w:rPr>
         <w:t xml:space="preserve"> </w:t>
       </w:r>
-      <w:hyperlink r:id="rId5" w:history="1">
+      <w:hyperlink r:id="rId6" w:history="1">
         <w:r>
           <w:rPr>
             <w:rStyle w:val="Hipervnculo"/>
@@ -362,7 +362,7 @@
         </w:rPr>
         <w:t xml:space="preserve">57-72. </w:t>
       </w:r>
-      <w:hyperlink r:id="rId6" w:history="1">
+      <w:hyperlink r:id="rId7" w:history="1">
         <w:r>
           <w:rPr>
             <w:rStyle w:val="Hipervnculo"/>
@@ -503,7 +503,7 @@
         </w:rPr>
         <w:t xml:space="preserve">23-48. </w:t>
       </w:r>
-      <w:hyperlink r:id="rId7" w:history="1">
+      <w:hyperlink r:id="rId8" w:history="1">
         <w:r>
           <w:rPr>
             <w:rStyle w:val="Hipervnculo"/>
@@ -679,7 +679,7 @@
         </w:rPr>
         <w:t xml:space="preserve">09-21. </w:t>
       </w:r>
-      <w:hyperlink r:id="rId8" w:history="1">
+      <w:hyperlink r:id="rId9" w:history="1">
         <w:r>
           <w:rPr>
             <w:rStyle w:val="Hipervnculo"/>
@@ -911,7 +911,7 @@
         </w:rPr>
         <w:t xml:space="preserve"> review. [Técnicas y aplicaciones del Machine Learning e Inteligencia Artificial en educación: una revisión sistemática]. RIED-Revista Iberoamericana de Educación a Distancia, 27(1), pp. 209-253. </w:t>
       </w:r>
-      <w:hyperlink r:id="rId9" w:history="1">
+      <w:hyperlink r:id="rId10" w:history="1">
         <w:r>
           <w:rPr>
             <w:rStyle w:val="Hipervnculo"/>
@@ -1161,7 +1161,7 @@
         </w:rPr>
         <w:t xml:space="preserve">. [La nueva realidad de la educación ante los avances de la inteligencia artificial generativa]. RIED-Revista Iberoamericana de Educación a Distancia, 27(1), pp. 9-39. </w:t>
       </w:r>
-      <w:hyperlink r:id="rId10" w:history="1">
+      <w:hyperlink r:id="rId11" w:history="1">
         <w:r>
           <w:rPr>
             <w:rStyle w:val="Hipervnculo"/>
@@ -1382,7 +1382,7 @@
         </w:rPr>
         <w:t xml:space="preserve">1-12. </w:t>
       </w:r>
-      <w:hyperlink r:id="rId11" w:history="1">
+      <w:hyperlink r:id="rId12" w:history="1">
         <w:r>
           <w:rPr>
             <w:rStyle w:val="Hipervnculo"/>
@@ -1422,15 +1422,7 @@
           <w:sz w:val="24"/>
           <w:szCs w:val="24"/>
         </w:rPr>
-        <w:t>T</w:t>
-      </w:r>
-      <w:r>
-        <w:rPr>
-          <w:rFonts w:ascii="Arial" w:hAnsi="Arial" w:cs="Arial"/>
-          <w:sz w:val="24"/>
-          <w:szCs w:val="24"/>
-        </w:rPr>
-        <w:t>ecnologías emergentes para el proyecto de educación digital: Una revisión sistemática sobre realidad aumentada y patrimonio histórico-cultural</w:t>
+        <w:t>Tecnologías emergentes para el proyecto de educación digital: Una revisión sistemática sobre realidad aumentada y patrimonio histórico-cultural</w:t>
       </w:r>
     </w:p>
     <w:p>
@@ -1542,7 +1534,7 @@
         </w:rPr>
         <w:t xml:space="preserve">, 24(2023), pp. 1-15. </w:t>
       </w:r>
-      <w:hyperlink r:id="rId12" w:history="1">
+      <w:hyperlink r:id="rId13" w:history="1">
         <w:r>
           <w:rPr>
             <w:rStyle w:val="Hipervnculo"/>
@@ -1730,7 +1722,7 @@
         </w:rPr>
         <w:t xml:space="preserve">, 25(2024), pp. 1-10. </w:t>
       </w:r>
-      <w:hyperlink r:id="rId13" w:history="1">
+      <w:hyperlink r:id="rId14" w:history="1">
         <w:r>
           <w:rPr>
             <w:rStyle w:val="Hipervnculo"/>
@@ -1891,7 +1883,7 @@
         </w:rPr>
         <w:t xml:space="preserve">, 23(2022), pp. 1-17. </w:t>
       </w:r>
-      <w:hyperlink r:id="rId14" w:history="1">
+      <w:hyperlink r:id="rId15" w:history="1">
         <w:r>
           <w:rPr>
             <w:rStyle w:val="Hipervnculo"/>
@@ -2123,7 +2115,7 @@
         </w:rPr>
         <w:t xml:space="preserve">, 20(2019), pp. 1-17. </w:t>
       </w:r>
-      <w:hyperlink r:id="rId15" w:history="1">
+      <w:hyperlink r:id="rId16" w:history="1">
         <w:r>
           <w:rPr>
             <w:rStyle w:val="Hipervnculo"/>
@@ -2311,7 +2303,7 @@
         </w:rPr>
         <w:t xml:space="preserve">, 20(2019), pp. 1-12. </w:t>
       </w:r>
-      <w:hyperlink r:id="rId16" w:history="1">
+      <w:hyperlink r:id="rId17" w:history="1">
         <w:r>
           <w:rPr>
             <w:rStyle w:val="Hipervnculo"/>
@@ -2562,7 +2554,7 @@
         </w:rPr>
         <w:t xml:space="preserve">, 21(2020), pp. 1-18. </w:t>
       </w:r>
-      <w:hyperlink r:id="rId17" w:history="1">
+      <w:hyperlink r:id="rId18" w:history="1">
         <w:r>
           <w:rPr>
             <w:rStyle w:val="Hipervnculo"/>
@@ -3300,7 +3292,7 @@
         </w:rPr>
         <w:t xml:space="preserve">, pp. 1001–1013. </w:t>
       </w:r>
-      <w:hyperlink r:id="rId18" w:history="1">
+      <w:hyperlink r:id="rId19" w:history="1">
         <w:r>
           <w:rPr>
             <w:rStyle w:val="Hipervnculo"/>
@@ -3870,7 +3862,7 @@
         </w:rPr>
         <w:t xml:space="preserve"> </w:t>
       </w:r>
-      <w:hyperlink r:id="rId19" w:history="1">
+      <w:hyperlink r:id="rId20" w:history="1">
         <w:r>
           <w:rPr>
             <w:rStyle w:val="Hipervnculo"/>
@@ -4467,7 +4459,7 @@
         </w:rPr>
         <w:t xml:space="preserve"> </w:t>
       </w:r>
-      <w:hyperlink r:id="rId20" w:history="1">
+      <w:hyperlink r:id="rId21" w:history="1">
         <w:r>
           <w:rPr>
             <w:rStyle w:val="Hipervnculo"/>
@@ -5001,7 +4993,7 @@
         </w:rPr>
         <w:t xml:space="preserve">. </w:t>
       </w:r>
-      <w:hyperlink r:id="rId21" w:history="1">
+      <w:hyperlink r:id="rId22" w:history="1">
         <w:r>
           <w:rPr>
             <w:rStyle w:val="Hipervnculo"/>
@@ -5415,7 +5407,7 @@
         </w:rPr>
         <w:t xml:space="preserve"> </w:t>
       </w:r>
-      <w:hyperlink r:id="rId22" w:history="1">
+      <w:hyperlink r:id="rId23" w:history="1">
         <w:r>
           <w:rPr>
             <w:rStyle w:val="Hipervnculo"/>
@@ -5870,7 +5862,7 @@
         </w:rPr>
         <w:t xml:space="preserve">, 8(2023). </w:t>
       </w:r>
-      <w:hyperlink r:id="rId23" w:history="1">
+      <w:hyperlink r:id="rId24" w:history="1">
         <w:r>
           <w:rPr>
             <w:rStyle w:val="Hipervnculo"/>
@@ -5974,19 +5966,8 @@
           <w:szCs w:val="24"/>
           <w:shd w:val="clear" w:color="auto" w:fill="FCFCFC"/>
         </w:rPr>
-        <w:t xml:space="preserve"> literature </w:t>
-      </w:r>
-      <w:proofErr w:type="spellStart"/>
-      <w:r>
-        <w:rPr>
-          <w:rFonts w:ascii="Arial" w:hAnsi="Arial" w:cs="Arial"/>
-          <w:sz w:val="24"/>
-          <w:szCs w:val="24"/>
-          <w:shd w:val="clear" w:color="auto" w:fill="FCFCFC"/>
-        </w:rPr>
-        <w:t>review</w:t>
-      </w:r>
-      <w:proofErr w:type="spellEnd"/>
+        <w:t xml:space="preserve"> literature review</w:t>
+      </w:r>
     </w:p>
     <w:p>
       <w:pPr>
@@ -6242,7 +6223,7 @@
         </w:rPr>
         <w:t xml:space="preserve">, 56(2023). </w:t>
       </w:r>
-      <w:hyperlink r:id="rId24" w:history="1">
+      <w:hyperlink r:id="rId25" w:history="1">
         <w:r>
           <w:rPr>
             <w:rStyle w:val="Hipervnculo"/>
@@ -6540,7 +6521,7 @@
         </w:rPr>
         <w:t xml:space="preserve"> </w:t>
       </w:r>
-      <w:hyperlink r:id="rId25" w:history="1">
+      <w:hyperlink r:id="rId26" w:history="1">
         <w:r>
           <w:rPr>
             <w:rStyle w:val="Hipervnculo"/>
@@ -8069,29 +8050,24 @@
     </w:p>
     <w:p>
       <w:pPr>
-        <w:rPr>
-          <w:rFonts w:ascii="Arial" w:hAnsi="Arial" w:cs="Arial"/>
-          <w:sz w:val="24"/>
-          <w:szCs w:val="24"/>
-        </w:rPr>
-      </w:pPr>
-      <w:r>
-        <w:rPr>
-          <w:rFonts w:ascii="Arial" w:hAnsi="Arial" w:cs="Arial"/>
-          <w:sz w:val="24"/>
-          <w:szCs w:val="24"/>
-        </w:rPr>
-        <w:t xml:space="preserve">Escalante Ferrer, A. E., Coronado Fernández, S. E. y Moctezuma Ramírez, E. E. (2023). La </w:t>
-      </w:r>
-      <w:bookmarkStart w:id="0" w:name="_GoBack"/>
-      <w:bookmarkEnd w:id="0"/>
-      <w:r>
-        <w:rPr>
-          <w:rFonts w:ascii="Arial" w:hAnsi="Arial" w:cs="Arial"/>
-          <w:sz w:val="24"/>
-          <w:szCs w:val="24"/>
-        </w:rPr>
-        <w:t xml:space="preserve">dimensión </w:t>
+        <w:pStyle w:val="Prrafodelista"/>
+        <w:numPr>
+          <w:ilvl w:val="0"/>
+          <w:numId w:val="1"/>
+        </w:numPr>
+        <w:rPr>
+          <w:rFonts w:ascii="Arial" w:hAnsi="Arial" w:cs="Arial"/>
+          <w:sz w:val="24"/>
+          <w:szCs w:val="24"/>
+        </w:rPr>
+      </w:pPr>
+      <w:r>
+        <w:rPr>
+          <w:rFonts w:ascii="Arial" w:hAnsi="Arial" w:cs="Arial"/>
+          <w:sz w:val="24"/>
+          <w:szCs w:val="24"/>
+        </w:rPr>
+        <w:t xml:space="preserve">La dimensión </w:t>
       </w:r>
       <w:proofErr w:type="spellStart"/>
       <w:r>
@@ -8109,6 +8085,115 @@
           <w:sz w:val="24"/>
           <w:szCs w:val="24"/>
         </w:rPr>
+        <w:t xml:space="preserve"> de la competencia aprender a aprender en titulaciones españolas</w:t>
+      </w:r>
+    </w:p>
+    <w:p>
+      <w:pPr>
+        <w:pStyle w:val="Prrafodelista"/>
+        <w:rPr>
+          <w:rFonts w:ascii="Arial" w:hAnsi="Arial" w:cs="Arial"/>
+          <w:sz w:val="24"/>
+          <w:szCs w:val="24"/>
+        </w:rPr>
+      </w:pPr>
+    </w:p>
+    <w:p>
+      <w:pPr>
+        <w:pStyle w:val="Prrafodelista"/>
+        <w:rPr>
+          <w:rFonts w:ascii="Arial" w:hAnsi="Arial" w:cs="Arial"/>
+          <w:sz w:val="24"/>
+          <w:szCs w:val="24"/>
+        </w:rPr>
+      </w:pPr>
+      <w:r>
+        <w:rPr>
+          <w:rFonts w:ascii="Arial" w:hAnsi="Arial" w:cs="Arial"/>
+          <w:sz w:val="24"/>
+          <w:szCs w:val="24"/>
+        </w:rPr>
+        <w:t xml:space="preserve">Este articulo identifica los componentes </w:t>
+      </w:r>
+      <w:proofErr w:type="spellStart"/>
+      <w:r>
+        <w:rPr>
+          <w:rFonts w:ascii="Arial" w:hAnsi="Arial" w:cs="Arial"/>
+          <w:sz w:val="24"/>
+          <w:szCs w:val="24"/>
+        </w:rPr>
+        <w:t>metacognitivos</w:t>
+      </w:r>
+      <w:proofErr w:type="spellEnd"/>
+      <w:r>
+        <w:rPr>
+          <w:rFonts w:ascii="Arial" w:hAnsi="Arial" w:cs="Arial"/>
+          <w:sz w:val="24"/>
+          <w:szCs w:val="24"/>
+        </w:rPr>
+        <w:t xml:space="preserve"> de la competencia “aprender a aprender” en los programas de docentes estos componentes incluyen: manejo de conocimiento, planificación, organización, gestión del tiempo, autoevaluación, resolución de </w:t>
+      </w:r>
+      <w:r>
+        <w:rPr>
+          <w:rFonts w:ascii="Arial" w:hAnsi="Arial" w:cs="Arial"/>
+          <w:sz w:val="24"/>
+          <w:szCs w:val="24"/>
+        </w:rPr>
+        <w:lastRenderedPageBreak/>
+        <w:t xml:space="preserve">problemas, entre otros. </w:t>
+      </w:r>
+      <w:r>
+        <w:rPr>
+          <w:rFonts w:ascii="Arial" w:hAnsi="Arial" w:cs="Arial"/>
+          <w:sz w:val="24"/>
+          <w:szCs w:val="24"/>
+        </w:rPr>
+        <w:t>Estos son aspectos clave para formación profesional de aprendices autónomos. Los resultados muestran que las competencias aparecen atomizadas en habilidades, conocimientos y escasamente incorporan actitudes y elementos contextuales.</w:t>
+      </w:r>
+    </w:p>
+    <w:p>
+      <w:pPr>
+        <w:pStyle w:val="Prrafodelista"/>
+        <w:rPr>
+          <w:rFonts w:ascii="Arial" w:hAnsi="Arial" w:cs="Arial"/>
+          <w:sz w:val="24"/>
+          <w:szCs w:val="24"/>
+        </w:rPr>
+      </w:pPr>
+    </w:p>
+    <w:p>
+      <w:pPr>
+        <w:pStyle w:val="Prrafodelista"/>
+        <w:rPr>
+          <w:rFonts w:ascii="Arial" w:hAnsi="Arial" w:cs="Arial"/>
+          <w:sz w:val="24"/>
+          <w:szCs w:val="24"/>
+        </w:rPr>
+      </w:pPr>
+      <w:r>
+        <w:rPr>
+          <w:rFonts w:ascii="Arial" w:hAnsi="Arial" w:cs="Arial"/>
+          <w:sz w:val="24"/>
+          <w:szCs w:val="24"/>
+        </w:rPr>
+        <w:t xml:space="preserve">Escalante Ferrer, A. E., Coronado Fernández, S. E. y Moctezuma Ramírez, E. E. (2023). La dimensión </w:t>
+      </w:r>
+      <w:proofErr w:type="spellStart"/>
+      <w:r>
+        <w:rPr>
+          <w:rFonts w:ascii="Arial" w:hAnsi="Arial" w:cs="Arial"/>
+          <w:sz w:val="24"/>
+          <w:szCs w:val="24"/>
+        </w:rPr>
+        <w:t>metacognitiva</w:t>
+      </w:r>
+      <w:proofErr w:type="spellEnd"/>
+      <w:r>
+        <w:rPr>
+          <w:rFonts w:ascii="Arial" w:hAnsi="Arial" w:cs="Arial"/>
+          <w:sz w:val="24"/>
+          <w:szCs w:val="24"/>
+        </w:rPr>
         <w:t xml:space="preserve"> de la competencia aprender a aprender en titulaciones españolas. </w:t>
       </w:r>
       <w:proofErr w:type="spellStart"/>
@@ -8129,7 +8214,7 @@
         </w:rPr>
         <w:t xml:space="preserve">, Revista Electrónica de Educación, (60), e1457. </w:t>
       </w:r>
-      <w:hyperlink r:id="rId26" w:history="1">
+      <w:hyperlink r:id="rId27" w:history="1">
         <w:r>
           <w:rPr>
             <w:rStyle w:val="Hipervnculo"/>
@@ -8152,15 +8237,209 @@
     </w:p>
     <w:p>
       <w:pPr>
-        <w:rPr>
-          <w:rFonts w:ascii="Arial" w:hAnsi="Arial" w:cs="Arial"/>
-          <w:sz w:val="24"/>
-          <w:szCs w:val="24"/>
-        </w:rPr>
-      </w:pPr>
-    </w:p>
-    <w:p>
-      <w:pPr>
+        <w:pStyle w:val="Prrafodelista"/>
+        <w:numPr>
+          <w:ilvl w:val="0"/>
+          <w:numId w:val="1"/>
+        </w:numPr>
+        <w:rPr>
+          <w:rFonts w:ascii="Arial" w:hAnsi="Arial" w:cs="Arial"/>
+          <w:sz w:val="24"/>
+          <w:szCs w:val="24"/>
+        </w:rPr>
+      </w:pPr>
+      <w:r>
+        <w:rPr>
+          <w:rFonts w:ascii="Arial" w:hAnsi="Arial" w:cs="Arial"/>
+          <w:sz w:val="24"/>
+          <w:szCs w:val="24"/>
+        </w:rPr>
+        <w:t xml:space="preserve">Indagación, modelización y pensamiento computacional: Un análisis </w:t>
+      </w:r>
+      <w:proofErr w:type="spellStart"/>
+      <w:r>
+        <w:rPr>
+          <w:rFonts w:ascii="Arial" w:hAnsi="Arial" w:cs="Arial"/>
+          <w:sz w:val="24"/>
+          <w:szCs w:val="24"/>
+        </w:rPr>
+        <w:t>bibliométrico</w:t>
+      </w:r>
+      <w:proofErr w:type="spellEnd"/>
+      <w:r>
+        <w:rPr>
+          <w:rFonts w:ascii="Arial" w:hAnsi="Arial" w:cs="Arial"/>
+          <w:sz w:val="24"/>
+          <w:szCs w:val="24"/>
+        </w:rPr>
+        <w:t xml:space="preserve"> con el uso de </w:t>
+      </w:r>
+      <w:proofErr w:type="spellStart"/>
+      <w:r>
+        <w:rPr>
+          <w:rFonts w:ascii="Arial" w:hAnsi="Arial" w:cs="Arial"/>
+          <w:sz w:val="24"/>
+          <w:szCs w:val="24"/>
+        </w:rPr>
+        <w:t>Bibl</w:t>
+      </w:r>
+      <w:r>
+        <w:rPr>
+          <w:rFonts w:ascii="Arial" w:hAnsi="Arial" w:cs="Arial"/>
+          <w:sz w:val="24"/>
+          <w:szCs w:val="24"/>
+        </w:rPr>
+        <w:t>iometrix</w:t>
+      </w:r>
+      <w:proofErr w:type="spellEnd"/>
+      <w:r>
+        <w:rPr>
+          <w:rFonts w:ascii="Arial" w:hAnsi="Arial" w:cs="Arial"/>
+          <w:sz w:val="24"/>
+          <w:szCs w:val="24"/>
+        </w:rPr>
+        <w:t xml:space="preserve"> a través de </w:t>
+      </w:r>
+      <w:proofErr w:type="spellStart"/>
+      <w:r>
+        <w:rPr>
+          <w:rFonts w:ascii="Arial" w:hAnsi="Arial" w:cs="Arial"/>
+          <w:sz w:val="24"/>
+          <w:szCs w:val="24"/>
+        </w:rPr>
+        <w:t>Biblioshiny</w:t>
+      </w:r>
+      <w:proofErr w:type="spellEnd"/>
+    </w:p>
+    <w:p>
+      <w:pPr>
+        <w:pStyle w:val="Prrafodelista"/>
+        <w:rPr>
+          <w:rFonts w:ascii="Arial" w:hAnsi="Arial" w:cs="Arial"/>
+          <w:sz w:val="24"/>
+          <w:szCs w:val="24"/>
+        </w:rPr>
+      </w:pPr>
+    </w:p>
+    <w:p>
+      <w:pPr>
+        <w:pStyle w:val="Prrafodelista"/>
+        <w:rPr>
+          <w:rFonts w:ascii="Arial" w:hAnsi="Arial" w:cs="Arial"/>
+          <w:sz w:val="24"/>
+          <w:szCs w:val="24"/>
+        </w:rPr>
+      </w:pPr>
+      <w:r>
+        <w:rPr>
+          <w:rFonts w:ascii="Arial" w:hAnsi="Arial" w:cs="Arial"/>
+          <w:sz w:val="24"/>
+          <w:szCs w:val="24"/>
+        </w:rPr>
+        <w:t xml:space="preserve">Por una </w:t>
+      </w:r>
+      <w:r>
+        <w:rPr>
+          <w:rFonts w:ascii="Arial" w:hAnsi="Arial" w:cs="Arial"/>
+          <w:sz w:val="24"/>
+          <w:szCs w:val="24"/>
+        </w:rPr>
+        <w:t>parte,</w:t>
+      </w:r>
+      <w:r>
+        <w:rPr>
+          <w:rFonts w:ascii="Arial" w:hAnsi="Arial" w:cs="Arial"/>
+          <w:sz w:val="24"/>
+          <w:szCs w:val="24"/>
+        </w:rPr>
+        <w:t xml:space="preserve"> este articulo lleva a cabo un análisis </w:t>
+      </w:r>
+      <w:proofErr w:type="spellStart"/>
+      <w:r>
+        <w:rPr>
+          <w:rFonts w:ascii="Arial" w:hAnsi="Arial" w:cs="Arial"/>
+          <w:sz w:val="24"/>
+          <w:szCs w:val="24"/>
+        </w:rPr>
+        <w:t>bibliométrico</w:t>
+      </w:r>
+      <w:proofErr w:type="spellEnd"/>
+      <w:r>
+        <w:rPr>
+          <w:rFonts w:ascii="Arial" w:hAnsi="Arial" w:cs="Arial"/>
+          <w:sz w:val="24"/>
+          <w:szCs w:val="24"/>
+        </w:rPr>
+        <w:t xml:space="preserve"> que pretende servir como guía para usar </w:t>
+      </w:r>
+      <w:proofErr w:type="spellStart"/>
+      <w:r>
+        <w:rPr>
+          <w:rFonts w:ascii="Arial" w:hAnsi="Arial" w:cs="Arial"/>
+          <w:sz w:val="24"/>
+          <w:szCs w:val="24"/>
+        </w:rPr>
+        <w:t>bibliometrix</w:t>
+      </w:r>
+      <w:proofErr w:type="spellEnd"/>
+      <w:r>
+        <w:rPr>
+          <w:rFonts w:ascii="Arial" w:hAnsi="Arial" w:cs="Arial"/>
+          <w:sz w:val="24"/>
+          <w:szCs w:val="24"/>
+        </w:rPr>
+        <w:t xml:space="preserve"> (una librería para R) con </w:t>
+      </w:r>
+      <w:proofErr w:type="spellStart"/>
+      <w:r>
+        <w:rPr>
+          <w:rFonts w:ascii="Arial" w:hAnsi="Arial" w:cs="Arial"/>
+          <w:sz w:val="24"/>
+          <w:szCs w:val="24"/>
+        </w:rPr>
+        <w:t>biblioshiny</w:t>
+      </w:r>
+      <w:proofErr w:type="spellEnd"/>
+      <w:r>
+        <w:rPr>
+          <w:rFonts w:ascii="Arial" w:hAnsi="Arial" w:cs="Arial"/>
+          <w:sz w:val="24"/>
+          <w:szCs w:val="24"/>
+        </w:rPr>
+        <w:t xml:space="preserve"> (una interfaz gráfica para </w:t>
+      </w:r>
+      <w:proofErr w:type="spellStart"/>
+      <w:r>
+        <w:rPr>
+          <w:rFonts w:ascii="Arial" w:hAnsi="Arial" w:cs="Arial"/>
+          <w:sz w:val="24"/>
+          <w:szCs w:val="24"/>
+        </w:rPr>
+        <w:t>biblioshiny</w:t>
+      </w:r>
+      <w:proofErr w:type="spellEnd"/>
+      <w:r>
+        <w:rPr>
+          <w:rFonts w:ascii="Arial" w:hAnsi="Arial" w:cs="Arial"/>
+          <w:sz w:val="24"/>
+          <w:szCs w:val="24"/>
+        </w:rPr>
+        <w:t>). Y, por otra parte, conocer que metodologías de investigación desarrollan conjuntamente el pensamiento computacional, la modelización y la indagación en el área de ciencias.</w:t>
+      </w:r>
+    </w:p>
+    <w:p>
+      <w:pPr>
+        <w:pStyle w:val="Prrafodelista"/>
+        <w:rPr>
+          <w:rFonts w:ascii="Arial" w:hAnsi="Arial" w:cs="Arial"/>
+          <w:sz w:val="24"/>
+          <w:szCs w:val="24"/>
+        </w:rPr>
+      </w:pPr>
+    </w:p>
+    <w:p>
+      <w:pPr>
+        <w:pStyle w:val="Prrafodelista"/>
         <w:rPr>
           <w:rFonts w:ascii="Arial" w:hAnsi="Arial" w:cs="Arial"/>
           <w:sz w:val="24"/>
@@ -8269,15 +8548,75 @@
     </w:p>
     <w:p>
       <w:pPr>
-        <w:rPr>
-          <w:rFonts w:ascii="Arial" w:hAnsi="Arial" w:cs="Arial"/>
-          <w:sz w:val="24"/>
-          <w:szCs w:val="24"/>
-        </w:rPr>
-      </w:pPr>
-    </w:p>
-    <w:p>
-      <w:pPr>
+        <w:pStyle w:val="Prrafodelista"/>
+        <w:numPr>
+          <w:ilvl w:val="0"/>
+          <w:numId w:val="1"/>
+        </w:numPr>
+        <w:rPr>
+          <w:rFonts w:ascii="Arial" w:hAnsi="Arial" w:cs="Arial"/>
+          <w:sz w:val="24"/>
+          <w:szCs w:val="24"/>
+        </w:rPr>
+      </w:pPr>
+      <w:r>
+        <w:rPr>
+          <w:rFonts w:ascii="Arial" w:hAnsi="Arial" w:cs="Arial"/>
+          <w:sz w:val="24"/>
+          <w:szCs w:val="24"/>
+        </w:rPr>
+        <w:t>Alfabetización digital en la educación básica en México: análisis documental del plan de estudios</w:t>
+      </w:r>
+    </w:p>
+    <w:p>
+      <w:pPr>
+        <w:pStyle w:val="Prrafodelista"/>
+        <w:rPr>
+          <w:rFonts w:ascii="Arial" w:hAnsi="Arial" w:cs="Arial"/>
+          <w:sz w:val="24"/>
+          <w:szCs w:val="24"/>
+        </w:rPr>
+      </w:pPr>
+    </w:p>
+    <w:p>
+      <w:pPr>
+        <w:pStyle w:val="Prrafodelista"/>
+        <w:rPr>
+          <w:rFonts w:ascii="Arial" w:hAnsi="Arial" w:cs="Arial"/>
+          <w:sz w:val="24"/>
+          <w:szCs w:val="24"/>
+        </w:rPr>
+      </w:pPr>
+      <w:r>
+        <w:rPr>
+          <w:rFonts w:ascii="Arial" w:hAnsi="Arial" w:cs="Arial"/>
+          <w:sz w:val="24"/>
+          <w:szCs w:val="24"/>
+        </w:rPr>
+        <w:t>Esta investigación analiza</w:t>
+      </w:r>
+      <w:r>
+        <w:rPr>
+          <w:rFonts w:ascii="Arial" w:hAnsi="Arial" w:cs="Arial"/>
+          <w:sz w:val="24"/>
+          <w:szCs w:val="24"/>
+        </w:rPr>
+        <w:t xml:space="preserve"> planes de estudio mexicanos de educación básica con la finalidad de determinar el grado de integración de la alfabetización digital. El pensamiento crítico fue el elemento de mayor presencia, caso contrario al pensamiento computacional.</w:t>
+      </w:r>
+    </w:p>
+    <w:p>
+      <w:pPr>
+        <w:pStyle w:val="Prrafodelista"/>
+        <w:rPr>
+          <w:rFonts w:ascii="Arial" w:hAnsi="Arial" w:cs="Arial"/>
+          <w:sz w:val="24"/>
+          <w:szCs w:val="24"/>
+        </w:rPr>
+      </w:pPr>
+    </w:p>
+    <w:p>
+      <w:pPr>
+        <w:pStyle w:val="Prrafodelista"/>
         <w:rPr>
           <w:rFonts w:ascii="Arial" w:hAnsi="Arial" w:cs="Arial"/>
           <w:sz w:val="24"/>
@@ -8322,15 +8661,91 @@
     </w:p>
     <w:p>
       <w:pPr>
-        <w:rPr>
-          <w:rFonts w:ascii="Arial" w:hAnsi="Arial" w:cs="Arial"/>
-          <w:sz w:val="24"/>
-          <w:szCs w:val="24"/>
-        </w:rPr>
-      </w:pPr>
-    </w:p>
-    <w:p>
-      <w:pPr>
+        <w:pStyle w:val="Prrafodelista"/>
+        <w:numPr>
+          <w:ilvl w:val="0"/>
+          <w:numId w:val="1"/>
+        </w:numPr>
+        <w:rPr>
+          <w:rFonts w:ascii="Arial" w:hAnsi="Arial" w:cs="Arial"/>
+          <w:sz w:val="24"/>
+          <w:szCs w:val="24"/>
+        </w:rPr>
+      </w:pPr>
+      <w:r>
+        <w:rPr>
+          <w:rFonts w:ascii="Arial" w:hAnsi="Arial" w:cs="Arial"/>
+          <w:sz w:val="24"/>
+          <w:szCs w:val="24"/>
+        </w:rPr>
+        <w:t>Estudio descriptivo de la ansiedad matemática en estudiantes mexicanos de ingeniería</w:t>
+      </w:r>
+    </w:p>
+    <w:p>
+      <w:pPr>
+        <w:pStyle w:val="Prrafodelista"/>
+        <w:rPr>
+          <w:rFonts w:ascii="Arial" w:hAnsi="Arial" w:cs="Arial"/>
+          <w:sz w:val="24"/>
+          <w:szCs w:val="24"/>
+        </w:rPr>
+      </w:pPr>
+    </w:p>
+    <w:p>
+      <w:pPr>
+        <w:pStyle w:val="Prrafodelista"/>
+        <w:rPr>
+          <w:rFonts w:ascii="Arial" w:hAnsi="Arial" w:cs="Arial"/>
+          <w:sz w:val="24"/>
+          <w:szCs w:val="24"/>
+        </w:rPr>
+      </w:pPr>
+      <w:r>
+        <w:rPr>
+          <w:rFonts w:ascii="Arial" w:hAnsi="Arial" w:cs="Arial"/>
+          <w:sz w:val="24"/>
+          <w:szCs w:val="24"/>
+        </w:rPr>
+        <w:t xml:space="preserve">La ansiedad </w:t>
+      </w:r>
+      <w:r>
+        <w:rPr>
+          <w:rFonts w:ascii="Arial" w:hAnsi="Arial" w:cs="Arial"/>
+          <w:sz w:val="24"/>
+          <w:szCs w:val="24"/>
+        </w:rPr>
+        <w:t xml:space="preserve">matemática </w:t>
+      </w:r>
+      <w:r>
+        <w:rPr>
+          <w:rFonts w:ascii="Arial" w:hAnsi="Arial" w:cs="Arial"/>
+          <w:sz w:val="24"/>
+          <w:szCs w:val="24"/>
+        </w:rPr>
+        <w:t xml:space="preserve">y </w:t>
+      </w:r>
+      <w:r>
+        <w:rPr>
+          <w:rFonts w:ascii="Arial" w:hAnsi="Arial" w:cs="Arial"/>
+          <w:sz w:val="24"/>
+          <w:szCs w:val="24"/>
+        </w:rPr>
+        <w:t>la autoconfianza tienen una fuerte influencia en el desempeño de los estudiantes. En México el análisis de estos efectos es poco frecuente por lo que este artículo, estudia el nivel de estos efectos en estudiantes de ingeniería. Los resultados revelan que los futuros ingenieros tienden a tener ansiedad matemática, lo que desencadena en un bajo nivel de autoconfianza.</w:t>
+      </w:r>
+    </w:p>
+    <w:p>
+      <w:pPr>
+        <w:pStyle w:val="Prrafodelista"/>
+        <w:rPr>
+          <w:rFonts w:ascii="Arial" w:hAnsi="Arial" w:cs="Arial"/>
+          <w:sz w:val="24"/>
+          <w:szCs w:val="24"/>
+        </w:rPr>
+      </w:pPr>
+    </w:p>
+    <w:p>
+      <w:pPr>
+        <w:pStyle w:val="Prrafodelista"/>
         <w:rPr>
           <w:rFonts w:ascii="Arial" w:hAnsi="Arial" w:cs="Arial"/>
           <w:sz w:val="24"/>
@@ -8393,38 +8808,90 @@
     </w:p>
     <w:p>
       <w:pPr>
-        <w:rPr>
-          <w:rFonts w:ascii="Arial" w:hAnsi="Arial" w:cs="Arial"/>
-          <w:sz w:val="24"/>
-          <w:szCs w:val="24"/>
-        </w:rPr>
-      </w:pPr>
-    </w:p>
-    <w:p>
-      <w:pPr>
-        <w:rPr>
-          <w:rFonts w:ascii="Arial" w:hAnsi="Arial" w:cs="Arial"/>
-          <w:sz w:val="24"/>
-          <w:szCs w:val="24"/>
-        </w:rPr>
-      </w:pPr>
-      <w:r>
-        <w:rPr>
-          <w:rFonts w:ascii="Arial" w:hAnsi="Arial" w:cs="Arial"/>
-          <w:sz w:val="24"/>
-          <w:szCs w:val="24"/>
-        </w:rPr>
-        <w:t>Arellano Pimentel, J. J., Solar González, R. y Armería Zavala, L. (2024). Estrategias y recursos didácticos utilizados para aprender programación estructurada. Una revisión sistemática. IE Revista de Investigación Educativa de la REDIECH, 15, e1872.</w:t>
-      </w:r>
-      <w:r>
-        <w:rPr>
-          <w:rFonts w:ascii="Arial" w:hAnsi="Arial" w:cs="Arial"/>
-          <w:sz w:val="24"/>
-          <w:szCs w:val="24"/>
-        </w:rPr>
-        <w:t xml:space="preserve"> </w:t>
-      </w:r>
-      <w:hyperlink r:id="rId27" w:history="1">
+        <w:pStyle w:val="Prrafodelista"/>
+        <w:numPr>
+          <w:ilvl w:val="0"/>
+          <w:numId w:val="1"/>
+        </w:numPr>
+        <w:rPr>
+          <w:rFonts w:ascii="Arial" w:hAnsi="Arial" w:cs="Arial"/>
+          <w:sz w:val="24"/>
+          <w:szCs w:val="24"/>
+        </w:rPr>
+      </w:pPr>
+      <w:r>
+        <w:rPr>
+          <w:rFonts w:ascii="Arial" w:hAnsi="Arial" w:cs="Arial"/>
+          <w:sz w:val="24"/>
+          <w:szCs w:val="24"/>
+        </w:rPr>
+        <w:t>Estrategias y recursos didácticos utilizados para aprender programación estructurada. Una revisión sistemática</w:t>
+      </w:r>
+    </w:p>
+    <w:p>
+      <w:pPr>
+        <w:pStyle w:val="Prrafodelista"/>
+        <w:rPr>
+          <w:rFonts w:ascii="Arial" w:hAnsi="Arial" w:cs="Arial"/>
+          <w:sz w:val="24"/>
+          <w:szCs w:val="24"/>
+        </w:rPr>
+      </w:pPr>
+    </w:p>
+    <w:p>
+      <w:pPr>
+        <w:pStyle w:val="Prrafodelista"/>
+        <w:rPr>
+          <w:rFonts w:ascii="Arial" w:hAnsi="Arial" w:cs="Arial"/>
+          <w:sz w:val="24"/>
+          <w:szCs w:val="24"/>
+        </w:rPr>
+      </w:pPr>
+      <w:r>
+        <w:rPr>
+          <w:rFonts w:ascii="Arial" w:hAnsi="Arial" w:cs="Arial"/>
+          <w:sz w:val="24"/>
+          <w:szCs w:val="24"/>
+        </w:rPr>
+        <w:t xml:space="preserve">Este articulo revisa cuales son las estrategias y recursos didácticos </w:t>
+      </w:r>
+      <w:r>
+        <w:rPr>
+          <w:rFonts w:ascii="Arial" w:hAnsi="Arial" w:cs="Arial"/>
+          <w:sz w:val="24"/>
+          <w:szCs w:val="24"/>
+        </w:rPr>
+        <w:t>más utilizados en universidades para el aprendizaje de programación estructurada, en los cuales se identificaron siete estrategias didácticas, las cuales incluyen: resolución de problemas y uso de diseños instruccionales con apoyo de diagramas de flujo.</w:t>
+      </w:r>
+    </w:p>
+    <w:p>
+      <w:pPr>
+        <w:pStyle w:val="Prrafodelista"/>
+        <w:rPr>
+          <w:rFonts w:ascii="Arial" w:hAnsi="Arial" w:cs="Arial"/>
+          <w:sz w:val="24"/>
+          <w:szCs w:val="24"/>
+        </w:rPr>
+      </w:pPr>
+    </w:p>
+    <w:p>
+      <w:pPr>
+        <w:pStyle w:val="Prrafodelista"/>
+        <w:rPr>
+          <w:rFonts w:ascii="Arial" w:hAnsi="Arial" w:cs="Arial"/>
+          <w:sz w:val="24"/>
+          <w:szCs w:val="24"/>
+        </w:rPr>
+      </w:pPr>
+      <w:r>
+        <w:rPr>
+          <w:rFonts w:ascii="Arial" w:hAnsi="Arial" w:cs="Arial"/>
+          <w:sz w:val="24"/>
+          <w:szCs w:val="24"/>
+        </w:rPr>
+        <w:t xml:space="preserve">Arellano Pimentel, J. J., Solar González, R. y Armería Zavala, L. (2024). Estrategias y recursos didácticos utilizados para aprender programación estructurada. Una revisión sistemática. IE Revista de Investigación Educativa de la REDIECH, 15, e1872. </w:t>
+      </w:r>
+      <w:hyperlink r:id="rId28" w:history="1">
         <w:r>
           <w:rPr>
             <w:rStyle w:val="Hipervnculo"/>
@@ -8447,38 +8914,116 @@
     </w:p>
     <w:p>
       <w:pPr>
-        <w:rPr>
-          <w:rFonts w:ascii="Arial" w:hAnsi="Arial" w:cs="Arial"/>
-          <w:sz w:val="24"/>
-          <w:szCs w:val="24"/>
-        </w:rPr>
-      </w:pPr>
-    </w:p>
-    <w:p>
-      <w:pPr>
-        <w:rPr>
-          <w:rFonts w:ascii="Arial" w:hAnsi="Arial" w:cs="Arial"/>
-          <w:sz w:val="24"/>
-          <w:szCs w:val="24"/>
-        </w:rPr>
-      </w:pPr>
-      <w:r>
-        <w:rPr>
-          <w:rFonts w:ascii="Arial" w:hAnsi="Arial" w:cs="Arial"/>
-          <w:sz w:val="24"/>
-          <w:szCs w:val="24"/>
-        </w:rPr>
-        <w:t>Navas López, E. A. (2024). Relaciones entre la matemática, el pensamiento algorítmico y el pensamiento computacional. IE Revista de Investigación Educativa de la REDIECH, 15, e1929.</w:t>
-      </w:r>
-      <w:r>
-        <w:rPr>
-          <w:rFonts w:ascii="Arial" w:hAnsi="Arial" w:cs="Arial"/>
-          <w:sz w:val="24"/>
-          <w:szCs w:val="24"/>
-        </w:rPr>
-        <w:t xml:space="preserve"> </w:t>
-      </w:r>
-      <w:hyperlink r:id="rId28" w:history="1">
+        <w:pStyle w:val="Prrafodelista"/>
+        <w:numPr>
+          <w:ilvl w:val="0"/>
+          <w:numId w:val="1"/>
+        </w:numPr>
+        <w:rPr>
+          <w:rFonts w:ascii="Arial" w:hAnsi="Arial" w:cs="Arial"/>
+          <w:sz w:val="24"/>
+          <w:szCs w:val="24"/>
+        </w:rPr>
+      </w:pPr>
+      <w:r>
+        <w:rPr>
+          <w:rFonts w:ascii="Arial" w:hAnsi="Arial" w:cs="Arial"/>
+          <w:sz w:val="24"/>
+          <w:szCs w:val="24"/>
+        </w:rPr>
+        <w:t>Relaciones entre la matemática, el pensamiento algorítmico y el pensamiento computacional</w:t>
+      </w:r>
+    </w:p>
+    <w:p>
+      <w:pPr>
+        <w:pStyle w:val="Prrafodelista"/>
+        <w:rPr>
+          <w:rFonts w:ascii="Arial" w:hAnsi="Arial" w:cs="Arial"/>
+          <w:sz w:val="24"/>
+          <w:szCs w:val="24"/>
+        </w:rPr>
+      </w:pPr>
+    </w:p>
+    <w:p>
+      <w:pPr>
+        <w:pStyle w:val="Prrafodelista"/>
+        <w:rPr>
+          <w:rFonts w:ascii="Arial" w:hAnsi="Arial" w:cs="Arial"/>
+          <w:sz w:val="24"/>
+          <w:szCs w:val="24"/>
+        </w:rPr>
+      </w:pPr>
+      <w:r>
+        <w:rPr>
+          <w:rFonts w:ascii="Arial" w:hAnsi="Arial" w:cs="Arial"/>
+          <w:sz w:val="24"/>
+          <w:szCs w:val="24"/>
+        </w:rPr>
+        <w:t xml:space="preserve">Se considera relevante estudiar las relaciones entre la habilidad de </w:t>
+      </w:r>
+      <w:proofErr w:type="spellStart"/>
+      <w:r>
+        <w:rPr>
+          <w:rFonts w:ascii="Arial" w:hAnsi="Arial" w:cs="Arial"/>
+          <w:sz w:val="24"/>
+          <w:szCs w:val="24"/>
+        </w:rPr>
+        <w:t>algoritmizar</w:t>
+      </w:r>
+      <w:proofErr w:type="spellEnd"/>
+      <w:r>
+        <w:rPr>
+          <w:rFonts w:ascii="Arial" w:hAnsi="Arial" w:cs="Arial"/>
+          <w:sz w:val="24"/>
+          <w:szCs w:val="24"/>
+        </w:rPr>
+        <w:t xml:space="preserve">, el pensamiento matemático, el pensamiento algorítmico y el pensamiento computacional. El objetivo de este ensayo científico es identificar las relaciones de estos conceptos, ya que estos no están relacionados de forma </w:t>
+      </w:r>
+      <w:r>
+        <w:rPr>
+          <w:rFonts w:ascii="Arial" w:hAnsi="Arial" w:cs="Arial"/>
+          <w:sz w:val="24"/>
+          <w:szCs w:val="24"/>
+        </w:rPr>
+        <w:t>explícita</w:t>
+      </w:r>
+      <w:r>
+        <w:rPr>
+          <w:rFonts w:ascii="Arial" w:hAnsi="Arial" w:cs="Arial"/>
+          <w:sz w:val="24"/>
+          <w:szCs w:val="24"/>
+        </w:rPr>
+        <w:t xml:space="preserve">. </w:t>
+      </w:r>
+    </w:p>
+    <w:p>
+      <w:pPr>
+        <w:pStyle w:val="Prrafodelista"/>
+        <w:rPr>
+          <w:rFonts w:ascii="Arial" w:hAnsi="Arial" w:cs="Arial"/>
+          <w:sz w:val="24"/>
+          <w:szCs w:val="24"/>
+        </w:rPr>
+      </w:pPr>
+    </w:p>
+    <w:p>
+      <w:pPr>
+        <w:pStyle w:val="Prrafodelista"/>
+        <w:rPr>
+          <w:rFonts w:ascii="Arial" w:hAnsi="Arial" w:cs="Arial"/>
+          <w:sz w:val="24"/>
+          <w:szCs w:val="24"/>
+        </w:rPr>
+      </w:pPr>
+      <w:r>
+        <w:rPr>
+          <w:rFonts w:ascii="Arial" w:hAnsi="Arial" w:cs="Arial"/>
+          <w:sz w:val="24"/>
+          <w:szCs w:val="24"/>
+        </w:rPr>
+        <w:t xml:space="preserve">Navas López, E. A. (2024). Relaciones entre la matemática, el pensamiento algorítmico y el pensamiento computacional. IE Revista de Investigación Educativa de la REDIECH, 15, e1929. </w:t>
+      </w:r>
+      <w:hyperlink r:id="rId29" w:history="1">
         <w:r>
           <w:rPr>
             <w:rStyle w:val="Hipervnculo"/>
@@ -8501,15 +9046,91 @@
     </w:p>
     <w:p>
       <w:pPr>
-        <w:rPr>
-          <w:rFonts w:ascii="Arial" w:hAnsi="Arial" w:cs="Arial"/>
-          <w:sz w:val="24"/>
-          <w:szCs w:val="24"/>
-        </w:rPr>
-      </w:pPr>
-    </w:p>
-    <w:p>
-      <w:pPr>
+        <w:pStyle w:val="Prrafodelista"/>
+        <w:numPr>
+          <w:ilvl w:val="0"/>
+          <w:numId w:val="1"/>
+        </w:numPr>
+        <w:rPr>
+          <w:rFonts w:ascii="Arial" w:hAnsi="Arial" w:cs="Arial"/>
+          <w:sz w:val="24"/>
+          <w:szCs w:val="24"/>
+        </w:rPr>
+      </w:pPr>
+      <w:r>
+        <w:rPr>
+          <w:rFonts w:ascii="Arial" w:hAnsi="Arial" w:cs="Arial"/>
+          <w:sz w:val="24"/>
+          <w:szCs w:val="24"/>
+        </w:rPr>
+        <w:t>Comprensión textual en la resolución de problemas matemáticos</w:t>
+      </w:r>
+    </w:p>
+    <w:p>
+      <w:pPr>
+        <w:pStyle w:val="Prrafodelista"/>
+        <w:rPr>
+          <w:rFonts w:ascii="Arial" w:hAnsi="Arial" w:cs="Arial"/>
+          <w:sz w:val="24"/>
+          <w:szCs w:val="24"/>
+        </w:rPr>
+      </w:pPr>
+    </w:p>
+    <w:p>
+      <w:pPr>
+        <w:pStyle w:val="Prrafodelista"/>
+        <w:rPr>
+          <w:rFonts w:ascii="Arial" w:hAnsi="Arial" w:cs="Arial"/>
+          <w:sz w:val="24"/>
+          <w:szCs w:val="24"/>
+        </w:rPr>
+      </w:pPr>
+      <w:r>
+        <w:rPr>
+          <w:rFonts w:ascii="Arial" w:hAnsi="Arial" w:cs="Arial"/>
+          <w:sz w:val="24"/>
+          <w:szCs w:val="24"/>
+        </w:rPr>
+        <w:t xml:space="preserve">Se reporta que estudiantes universitarios </w:t>
+      </w:r>
+      <w:r>
+        <w:rPr>
+          <w:rFonts w:ascii="Arial" w:hAnsi="Arial" w:cs="Arial"/>
+          <w:sz w:val="24"/>
+          <w:szCs w:val="24"/>
+        </w:rPr>
+        <w:t>aún</w:t>
+      </w:r>
+      <w:r>
+        <w:rPr>
+          <w:rFonts w:ascii="Arial" w:hAnsi="Arial" w:cs="Arial"/>
+          <w:sz w:val="24"/>
+          <w:szCs w:val="24"/>
+        </w:rPr>
+        <w:t xml:space="preserve"> tienen dificultades en </w:t>
+      </w:r>
+      <w:r>
+        <w:rPr>
+          <w:rFonts w:ascii="Arial" w:hAnsi="Arial" w:cs="Arial"/>
+          <w:sz w:val="24"/>
+          <w:szCs w:val="24"/>
+        </w:rPr>
+        <w:t>la comprensión de problemas. El objetivo de este artículo fue valorar la efectividad de la comprensión textual en la carrera de educación básica de una universidad ecuatoriana, a partir de una metodología que prioriza el uso de claves semánticas en la resolución de problemas matemáticos.</w:t>
+      </w:r>
+    </w:p>
+    <w:p>
+      <w:pPr>
+        <w:pStyle w:val="Prrafodelista"/>
+        <w:rPr>
+          <w:rFonts w:ascii="Arial" w:hAnsi="Arial" w:cs="Arial"/>
+          <w:sz w:val="24"/>
+          <w:szCs w:val="24"/>
+        </w:rPr>
+      </w:pPr>
+    </w:p>
+    <w:p>
+      <w:pPr>
+        <w:pStyle w:val="Prrafodelista"/>
         <w:rPr>
           <w:rFonts w:ascii="Arial" w:hAnsi="Arial" w:cs="Arial"/>
           <w:sz w:val="24"/>
@@ -8542,7 +9163,7 @@
         </w:rPr>
         <w:t xml:space="preserve"> Sánchez, A. (2023). Comprensión textual en la resolución de problemas matemáticos. Acta Universitaria 33, e3809. doi: </w:t>
       </w:r>
-      <w:hyperlink r:id="rId29" w:history="1">
+      <w:hyperlink r:id="rId30" w:history="1">
         <w:r>
           <w:rPr>
             <w:rStyle w:val="Hipervnculo"/>
@@ -8565,28 +9186,89 @@
     </w:p>
     <w:p>
       <w:pPr>
-        <w:rPr>
-          <w:rFonts w:ascii="Arial" w:hAnsi="Arial" w:cs="Arial"/>
-          <w:sz w:val="24"/>
-          <w:szCs w:val="24"/>
-        </w:rPr>
-      </w:pPr>
-    </w:p>
-    <w:p>
-      <w:pPr>
-        <w:rPr>
-          <w:rFonts w:ascii="Arial" w:hAnsi="Arial" w:cs="Arial"/>
-          <w:sz w:val="24"/>
-          <w:szCs w:val="24"/>
-        </w:rPr>
-      </w:pPr>
-      <w:proofErr w:type="spellStart"/>
-      <w:r>
-        <w:rPr>
-          <w:rFonts w:ascii="Arial" w:hAnsi="Arial" w:cs="Arial"/>
-          <w:sz w:val="24"/>
-          <w:szCs w:val="24"/>
-        </w:rPr>
+        <w:pStyle w:val="Prrafodelista"/>
+        <w:numPr>
+          <w:ilvl w:val="0"/>
+          <w:numId w:val="1"/>
+        </w:numPr>
+        <w:rPr>
+          <w:rFonts w:ascii="Arial" w:hAnsi="Arial" w:cs="Arial"/>
+          <w:sz w:val="24"/>
+          <w:szCs w:val="24"/>
+        </w:rPr>
+      </w:pPr>
+      <w:r>
+        <w:rPr>
+          <w:rFonts w:ascii="Arial" w:hAnsi="Arial" w:cs="Arial"/>
+          <w:sz w:val="24"/>
+          <w:szCs w:val="24"/>
+        </w:rPr>
+        <w:t>Comprensión lectora en universitarios: comparativo por áreas de conocimiento</w:t>
+      </w:r>
+    </w:p>
+    <w:p>
+      <w:pPr>
+        <w:pStyle w:val="Prrafodelista"/>
+        <w:rPr>
+          <w:rFonts w:ascii="Arial" w:hAnsi="Arial" w:cs="Arial"/>
+          <w:sz w:val="24"/>
+          <w:szCs w:val="24"/>
+        </w:rPr>
+      </w:pPr>
+    </w:p>
+    <w:p>
+      <w:pPr>
+        <w:pStyle w:val="Prrafodelista"/>
+        <w:rPr>
+          <w:rFonts w:ascii="Arial" w:hAnsi="Arial" w:cs="Arial"/>
+          <w:sz w:val="24"/>
+          <w:szCs w:val="24"/>
+        </w:rPr>
+      </w:pPr>
+      <w:r>
+        <w:rPr>
+          <w:rFonts w:ascii="Arial" w:hAnsi="Arial" w:cs="Arial"/>
+          <w:sz w:val="24"/>
+          <w:szCs w:val="24"/>
+        </w:rPr>
+        <w:t xml:space="preserve">Este estudio evalúa el nivel de comprensión lectora de estudiantes de educación superior próximos a egresar de varias universidades de Sonora México. Se diseñó un instrumento para verificar si existen </w:t>
+      </w:r>
+      <w:r>
+        <w:rPr>
+          <w:rFonts w:ascii="Arial" w:hAnsi="Arial" w:cs="Arial"/>
+          <w:sz w:val="24"/>
+          <w:szCs w:val="24"/>
+        </w:rPr>
+        <w:t>diferencias según el campo disciplinar o el área de conocimiento a la que pertenecen. Revelando que los estudiantes del área de conocimiento de ciencias de la salud son los que tienen mejor comprensión lectora respecto a otras áreas.</w:t>
+      </w:r>
+    </w:p>
+    <w:p>
+      <w:pPr>
+        <w:pStyle w:val="Prrafodelista"/>
+        <w:rPr>
+          <w:rFonts w:ascii="Arial" w:hAnsi="Arial" w:cs="Arial"/>
+          <w:sz w:val="24"/>
+          <w:szCs w:val="24"/>
+        </w:rPr>
+      </w:pPr>
+    </w:p>
+    <w:p>
+      <w:pPr>
+        <w:pStyle w:val="Prrafodelista"/>
+        <w:rPr>
+          <w:rFonts w:ascii="Arial" w:hAnsi="Arial" w:cs="Arial"/>
+          <w:sz w:val="24"/>
+          <w:szCs w:val="24"/>
+        </w:rPr>
+      </w:pPr>
+      <w:proofErr w:type="spellStart"/>
+      <w:r>
+        <w:rPr>
+          <w:rFonts w:ascii="Arial" w:hAnsi="Arial" w:cs="Arial"/>
+          <w:sz w:val="24"/>
+          <w:szCs w:val="24"/>
+        </w:rPr>
+        <w:lastRenderedPageBreak/>
         <w:t>Amavizca</w:t>
       </w:r>
       <w:proofErr w:type="spellEnd"/>
@@ -8614,17 +9296,9 @@
           <w:sz w:val="24"/>
           <w:szCs w:val="24"/>
         </w:rPr>
-        <w:t>-Flores, E. P. (2022). Comprensión lectora en universitarios: comparativo por áreas de conocimiento. Revista Electrónica de Investigación Educativa, 24, e20, 1-13.</w:t>
-      </w:r>
-      <w:r>
-        <w:rPr>
-          <w:rFonts w:ascii="Arial" w:hAnsi="Arial" w:cs="Arial"/>
-          <w:sz w:val="24"/>
-          <w:szCs w:val="24"/>
-        </w:rPr>
-        <w:t xml:space="preserve"> </w:t>
-      </w:r>
-      <w:hyperlink r:id="rId30" w:history="1">
+        <w:t xml:space="preserve">-Flores, E. P. (2022). Comprensión lectora en universitarios: comparativo por áreas de conocimiento. Revista Electrónica de Investigación Educativa, 24, e20, 1-13. </w:t>
+      </w:r>
+      <w:hyperlink r:id="rId31" w:history="1">
         <w:r>
           <w:rPr>
             <w:rStyle w:val="Hipervnculo"/>
@@ -8647,15 +9321,67 @@
     </w:p>
     <w:p>
       <w:pPr>
-        <w:rPr>
-          <w:rFonts w:ascii="Arial" w:hAnsi="Arial" w:cs="Arial"/>
-          <w:sz w:val="24"/>
-          <w:szCs w:val="24"/>
-        </w:rPr>
-      </w:pPr>
-    </w:p>
-    <w:p>
-      <w:pPr>
+        <w:pStyle w:val="Prrafodelista"/>
+        <w:numPr>
+          <w:ilvl w:val="0"/>
+          <w:numId w:val="1"/>
+        </w:numPr>
+        <w:rPr>
+          <w:rFonts w:ascii="Arial" w:hAnsi="Arial" w:cs="Arial"/>
+          <w:sz w:val="24"/>
+          <w:szCs w:val="24"/>
+        </w:rPr>
+      </w:pPr>
+      <w:r>
+        <w:rPr>
+          <w:rFonts w:ascii="Arial" w:hAnsi="Arial" w:cs="Arial"/>
+          <w:sz w:val="24"/>
+          <w:szCs w:val="24"/>
+        </w:rPr>
+        <w:t>El cultivo de la inteligencia a través del lenguaje matemático</w:t>
+      </w:r>
+    </w:p>
+    <w:p>
+      <w:pPr>
+        <w:pStyle w:val="Prrafodelista"/>
+        <w:rPr>
+          <w:rFonts w:ascii="Arial" w:hAnsi="Arial" w:cs="Arial"/>
+          <w:sz w:val="24"/>
+          <w:szCs w:val="24"/>
+        </w:rPr>
+      </w:pPr>
+    </w:p>
+    <w:p>
+      <w:pPr>
+        <w:pStyle w:val="Prrafodelista"/>
+        <w:rPr>
+          <w:rFonts w:ascii="Arial" w:hAnsi="Arial" w:cs="Arial"/>
+          <w:sz w:val="24"/>
+          <w:szCs w:val="24"/>
+        </w:rPr>
+      </w:pPr>
+      <w:r>
+        <w:rPr>
+          <w:rFonts w:ascii="Arial" w:hAnsi="Arial" w:cs="Arial"/>
+          <w:sz w:val="24"/>
+          <w:szCs w:val="24"/>
+        </w:rPr>
+        <w:t>Este articulo presenta diferentes contextos donde las matemáticas ayudan a crear hábitos de pensamiento y razonamiento para la resolución de problemas. Los problemas presentados serán planteados desde una perspectiva no clásica, resultando más motivadores para los estudiantes, fomentando la curiosidad y la indagación.</w:t>
+      </w:r>
+    </w:p>
+    <w:p>
+      <w:pPr>
+        <w:pStyle w:val="Prrafodelista"/>
+        <w:rPr>
+          <w:rFonts w:ascii="Arial" w:hAnsi="Arial" w:cs="Arial"/>
+          <w:sz w:val="24"/>
+          <w:szCs w:val="24"/>
+        </w:rPr>
+      </w:pPr>
+    </w:p>
+    <w:p>
+      <w:pPr>
+        <w:pStyle w:val="Prrafodelista"/>
         <w:rPr>
           <w:rFonts w:ascii="Arial" w:hAnsi="Arial" w:cs="Arial"/>
           <w:sz w:val="24"/>
@@ -8742,7 +9468,7 @@
         </w:rPr>
         <w:t xml:space="preserve">. Revista Española de Pedagogía, 79(278), pp. 59-75. doi: </w:t>
       </w:r>
-      <w:hyperlink r:id="rId31" w:history="1">
+      <w:hyperlink r:id="rId32" w:history="1">
         <w:r>
           <w:rPr>
             <w:rStyle w:val="Hipervnculo"/>
@@ -8765,15 +9491,141 @@
     </w:p>
     <w:p>
       <w:pPr>
-        <w:rPr>
-          <w:rFonts w:ascii="Arial" w:hAnsi="Arial" w:cs="Arial"/>
-          <w:sz w:val="24"/>
-          <w:szCs w:val="24"/>
-        </w:rPr>
-      </w:pPr>
-    </w:p>
-    <w:p>
-      <w:pPr>
+        <w:pStyle w:val="Prrafodelista"/>
+        <w:numPr>
+          <w:ilvl w:val="0"/>
+          <w:numId w:val="1"/>
+        </w:numPr>
+        <w:rPr>
+          <w:rFonts w:ascii="Arial" w:hAnsi="Arial" w:cs="Arial"/>
+          <w:sz w:val="24"/>
+          <w:szCs w:val="24"/>
+        </w:rPr>
+      </w:pPr>
+      <w:proofErr w:type="spellStart"/>
+      <w:r>
+        <w:rPr>
+          <w:rFonts w:ascii="Arial" w:hAnsi="Arial" w:cs="Arial"/>
+          <w:sz w:val="24"/>
+          <w:szCs w:val="24"/>
+        </w:rPr>
+        <w:t>Design</w:t>
+      </w:r>
+      <w:proofErr w:type="spellEnd"/>
+      <w:r>
+        <w:rPr>
+          <w:rFonts w:ascii="Arial" w:hAnsi="Arial" w:cs="Arial"/>
+          <w:sz w:val="24"/>
+          <w:szCs w:val="24"/>
+        </w:rPr>
+        <w:t xml:space="preserve"> </w:t>
+      </w:r>
+      <w:proofErr w:type="spellStart"/>
+      <w:r>
+        <w:rPr>
+          <w:rFonts w:ascii="Arial" w:hAnsi="Arial" w:cs="Arial"/>
+          <w:sz w:val="24"/>
+          <w:szCs w:val="24"/>
+        </w:rPr>
+        <w:t>Thinking</w:t>
+      </w:r>
+      <w:proofErr w:type="spellEnd"/>
+      <w:r>
+        <w:rPr>
+          <w:rFonts w:ascii="Arial" w:hAnsi="Arial" w:cs="Arial"/>
+          <w:sz w:val="24"/>
+          <w:szCs w:val="24"/>
+        </w:rPr>
+        <w:t xml:space="preserve">: creatividad y pensamiento crítico en la </w:t>
+      </w:r>
+      <w:proofErr w:type="spellStart"/>
+      <w:r>
+        <w:rPr>
+          <w:rFonts w:ascii="Arial" w:hAnsi="Arial" w:cs="Arial"/>
+          <w:sz w:val="24"/>
+          <w:szCs w:val="24"/>
+        </w:rPr>
+        <w:t>universidad</w:t>
+      </w:r>
+      <w:proofErr w:type="spellEnd"/>
+    </w:p>
+    <w:p>
+      <w:pPr>
+        <w:pStyle w:val="Prrafodelista"/>
+        <w:rPr>
+          <w:rFonts w:ascii="Arial" w:hAnsi="Arial" w:cs="Arial"/>
+          <w:sz w:val="24"/>
+          <w:szCs w:val="24"/>
+        </w:rPr>
+      </w:pPr>
+    </w:p>
+    <w:p>
+      <w:pPr>
+        <w:pStyle w:val="Prrafodelista"/>
+        <w:rPr>
+          <w:rFonts w:ascii="Arial" w:hAnsi="Arial" w:cs="Arial"/>
+          <w:sz w:val="24"/>
+          <w:szCs w:val="24"/>
+        </w:rPr>
+      </w:pPr>
+      <w:r>
+        <w:rPr>
+          <w:rFonts w:ascii="Arial" w:hAnsi="Arial" w:cs="Arial"/>
+          <w:sz w:val="24"/>
+          <w:szCs w:val="24"/>
+        </w:rPr>
+        <w:t>Se debe preparar al alumnado a la globalización, el avance tecnológico y a la capacidad de innovación constante. La utilización del enfoque metodológico “</w:t>
+      </w:r>
+      <w:proofErr w:type="spellStart"/>
+      <w:r>
+        <w:rPr>
+          <w:rFonts w:ascii="Arial" w:hAnsi="Arial" w:cs="Arial"/>
+          <w:sz w:val="24"/>
+          <w:szCs w:val="24"/>
+        </w:rPr>
+        <w:t>Design</w:t>
+      </w:r>
+      <w:proofErr w:type="spellEnd"/>
+      <w:r>
+        <w:rPr>
+          <w:rFonts w:ascii="Arial" w:hAnsi="Arial" w:cs="Arial"/>
+          <w:sz w:val="24"/>
+          <w:szCs w:val="24"/>
+        </w:rPr>
+        <w:t xml:space="preserve"> </w:t>
+      </w:r>
+      <w:proofErr w:type="spellStart"/>
+      <w:r>
+        <w:rPr>
+          <w:rFonts w:ascii="Arial" w:hAnsi="Arial" w:cs="Arial"/>
+          <w:sz w:val="24"/>
+          <w:szCs w:val="24"/>
+        </w:rPr>
+        <w:t>Thinking</w:t>
+      </w:r>
+      <w:proofErr w:type="spellEnd"/>
+      <w:r>
+        <w:rPr>
+          <w:rFonts w:ascii="Arial" w:hAnsi="Arial" w:cs="Arial"/>
+          <w:sz w:val="24"/>
+          <w:szCs w:val="24"/>
+        </w:rPr>
+        <w:t>” tiene más relevancia en la formación de futuros docentes. La finalidad de este modelo es el diseño de un proyecto de innovación educativa. Esta metodología activa supone un impulso a la confianza de los estudiantes en sus capacidades creativas y desarrollo de habilidades empáticas.</w:t>
+      </w:r>
+    </w:p>
+    <w:p>
+      <w:pPr>
+        <w:pStyle w:val="Prrafodelista"/>
+        <w:rPr>
+          <w:rFonts w:ascii="Arial" w:hAnsi="Arial" w:cs="Arial"/>
+          <w:sz w:val="24"/>
+          <w:szCs w:val="24"/>
+        </w:rPr>
+      </w:pPr>
+    </w:p>
+    <w:p>
+      <w:pPr>
+        <w:pStyle w:val="Prrafodelista"/>
         <w:rPr>
           <w:rFonts w:ascii="Arial" w:hAnsi="Arial" w:cs="Arial"/>
           <w:sz w:val="24"/>
@@ -8860,7 +9712,7 @@
         </w:rPr>
         <w:t xml:space="preserve">: creatividad y pensamiento crítico en la universidad. Revista Electrónica de Investigación Educativa, 22, e28, 1-13. </w:t>
       </w:r>
-      <w:hyperlink r:id="rId32" w:history="1">
+      <w:hyperlink r:id="rId33" w:history="1">
         <w:r>
           <w:rPr>
             <w:rStyle w:val="Hipervnculo"/>
@@ -8883,15 +9735,75 @@
     </w:p>
     <w:p>
       <w:pPr>
-        <w:rPr>
-          <w:rFonts w:ascii="Arial" w:hAnsi="Arial" w:cs="Arial"/>
-          <w:sz w:val="24"/>
-          <w:szCs w:val="24"/>
-        </w:rPr>
-      </w:pPr>
-    </w:p>
-    <w:p>
-      <w:pPr>
+        <w:pStyle w:val="Prrafodelista"/>
+        <w:numPr>
+          <w:ilvl w:val="0"/>
+          <w:numId w:val="1"/>
+        </w:numPr>
+        <w:rPr>
+          <w:rFonts w:ascii="Arial" w:hAnsi="Arial" w:cs="Arial"/>
+          <w:sz w:val="24"/>
+          <w:szCs w:val="24"/>
+        </w:rPr>
+      </w:pPr>
+      <w:r>
+        <w:rPr>
+          <w:rFonts w:ascii="Arial" w:hAnsi="Arial" w:cs="Arial"/>
+          <w:sz w:val="24"/>
+          <w:szCs w:val="24"/>
+        </w:rPr>
+        <w:t>Evaluación de competencias informacionales en estudiantes universitarios de la República Dominicana</w:t>
+      </w:r>
+    </w:p>
+    <w:p>
+      <w:pPr>
+        <w:pStyle w:val="Prrafodelista"/>
+        <w:rPr>
+          <w:rFonts w:ascii="Arial" w:hAnsi="Arial" w:cs="Arial"/>
+          <w:sz w:val="24"/>
+          <w:szCs w:val="24"/>
+        </w:rPr>
+      </w:pPr>
+    </w:p>
+    <w:p>
+      <w:pPr>
+        <w:pStyle w:val="Prrafodelista"/>
+        <w:rPr>
+          <w:rFonts w:ascii="Arial" w:hAnsi="Arial" w:cs="Arial"/>
+          <w:sz w:val="24"/>
+          <w:szCs w:val="24"/>
+        </w:rPr>
+      </w:pPr>
+      <w:r>
+        <w:rPr>
+          <w:rFonts w:ascii="Arial" w:hAnsi="Arial" w:cs="Arial"/>
+          <w:sz w:val="24"/>
+          <w:szCs w:val="24"/>
+        </w:rPr>
+        <w:t>Es necesario formar sujetos que sean capaces de interactuar con la información en diferentes formatos, para ello es necesario conocer la situación de los estudiantes</w:t>
+      </w:r>
+      <w:r>
+        <w:rPr>
+          <w:rFonts w:ascii="Arial" w:hAnsi="Arial" w:cs="Arial"/>
+          <w:sz w:val="24"/>
+          <w:szCs w:val="24"/>
+        </w:rPr>
+        <w:t>. Se obtuvieron como resultados que los alumnos son más competentes buscando y comunicando información mientras que la evaluación y procesamiento resultó ser inferior. Esta investigación contribuirá a la creación de programas dirigidos a fortalecer las necesidades de información que poseen los estudiantes.</w:t>
+      </w:r>
+    </w:p>
+    <w:p>
+      <w:pPr>
+        <w:pStyle w:val="Prrafodelista"/>
+        <w:rPr>
+          <w:rFonts w:ascii="Arial" w:hAnsi="Arial" w:cs="Arial"/>
+          <w:sz w:val="24"/>
+          <w:szCs w:val="24"/>
+        </w:rPr>
+      </w:pPr>
+    </w:p>
+    <w:p>
+      <w:pPr>
+        <w:pStyle w:val="Prrafodelista"/>
         <w:rPr>
           <w:rFonts w:ascii="Arial" w:hAnsi="Arial" w:cs="Arial"/>
           <w:sz w:val="24"/>
@@ -8976,7 +9888,7 @@
         </w:rPr>
         <w:t xml:space="preserve"> </w:t>
       </w:r>
-      <w:hyperlink r:id="rId33" w:history="1">
+      <w:hyperlink r:id="rId34" w:history="1">
         <w:r>
           <w:rPr>
             <w:rStyle w:val="Hipervnculo"/>
@@ -8999,15 +9911,103 @@
     </w:p>
     <w:p>
       <w:pPr>
-        <w:rPr>
-          <w:rFonts w:ascii="Arial" w:hAnsi="Arial" w:cs="Arial"/>
-          <w:sz w:val="24"/>
-          <w:szCs w:val="24"/>
-        </w:rPr>
-      </w:pPr>
-    </w:p>
-    <w:p>
-      <w:pPr>
+        <w:pStyle w:val="Prrafodelista"/>
+        <w:numPr>
+          <w:ilvl w:val="0"/>
+          <w:numId w:val="1"/>
+        </w:numPr>
+        <w:rPr>
+          <w:rFonts w:ascii="Arial" w:hAnsi="Arial" w:cs="Arial"/>
+          <w:sz w:val="24"/>
+          <w:szCs w:val="24"/>
+        </w:rPr>
+      </w:pPr>
+      <w:r>
+        <w:rPr>
+          <w:rFonts w:ascii="Arial" w:hAnsi="Arial" w:cs="Arial"/>
+          <w:sz w:val="24"/>
+          <w:szCs w:val="24"/>
+        </w:rPr>
+        <w:t xml:space="preserve">Propuesta de didáctica de la Programación en Educación Primaria basada en la </w:t>
+      </w:r>
+      <w:proofErr w:type="spellStart"/>
+      <w:r>
+        <w:rPr>
+          <w:rFonts w:ascii="Arial" w:hAnsi="Arial" w:cs="Arial"/>
+          <w:sz w:val="24"/>
+          <w:szCs w:val="24"/>
+        </w:rPr>
+        <w:t>gamificación</w:t>
+      </w:r>
+      <w:proofErr w:type="spellEnd"/>
+      <w:r>
+        <w:rPr>
+          <w:rFonts w:ascii="Arial" w:hAnsi="Arial" w:cs="Arial"/>
+          <w:sz w:val="24"/>
+          <w:szCs w:val="24"/>
+        </w:rPr>
+        <w:t xml:space="preserve"> usando videojuegos educativos</w:t>
+      </w:r>
+    </w:p>
+    <w:p>
+      <w:pPr>
+        <w:pStyle w:val="Prrafodelista"/>
+        <w:rPr>
+          <w:rFonts w:ascii="Arial" w:hAnsi="Arial" w:cs="Arial"/>
+          <w:sz w:val="24"/>
+          <w:szCs w:val="24"/>
+        </w:rPr>
+      </w:pPr>
+    </w:p>
+    <w:p>
+      <w:pPr>
+        <w:pStyle w:val="Prrafodelista"/>
+        <w:rPr>
+          <w:rFonts w:ascii="Arial" w:hAnsi="Arial" w:cs="Arial"/>
+          <w:sz w:val="24"/>
+          <w:szCs w:val="24"/>
+        </w:rPr>
+      </w:pPr>
+      <w:r>
+        <w:rPr>
+          <w:rFonts w:ascii="Arial" w:hAnsi="Arial" w:cs="Arial"/>
+          <w:sz w:val="24"/>
+          <w:szCs w:val="24"/>
+        </w:rPr>
+        <w:t xml:space="preserve">Este artículo se centra en una propuesta didáctica basada en </w:t>
+      </w:r>
+      <w:proofErr w:type="spellStart"/>
+      <w:r>
+        <w:rPr>
+          <w:rFonts w:ascii="Arial" w:hAnsi="Arial" w:cs="Arial"/>
+          <w:sz w:val="24"/>
+          <w:szCs w:val="24"/>
+        </w:rPr>
+        <w:t>gamificación</w:t>
+      </w:r>
+      <w:proofErr w:type="spellEnd"/>
+      <w:r>
+        <w:rPr>
+          <w:rFonts w:ascii="Arial" w:hAnsi="Arial" w:cs="Arial"/>
+          <w:sz w:val="24"/>
+          <w:szCs w:val="24"/>
+        </w:rPr>
+        <w:t>. Entre el año 2019 y 2020 se realizó un experimento con estudiantes de entre 10 y 12 años, en donde obtuvieron una mejora significativa en el aprendizaje de los conceptos de programación además de expresar motivación y satisfacción ante el experimento.</w:t>
+      </w:r>
+    </w:p>
+    <w:p>
+      <w:pPr>
+        <w:pStyle w:val="Prrafodelista"/>
+        <w:rPr>
+          <w:rFonts w:ascii="Arial" w:hAnsi="Arial" w:cs="Arial"/>
+          <w:sz w:val="24"/>
+          <w:szCs w:val="24"/>
+        </w:rPr>
+      </w:pPr>
+    </w:p>
+    <w:p>
+      <w:pPr>
+        <w:pStyle w:val="Prrafodelista"/>
         <w:rPr>
           <w:rFonts w:ascii="Arial" w:hAnsi="Arial" w:cs="Arial"/>
           <w:sz w:val="24"/>
@@ -9092,17 +10092,9 @@
           <w:sz w:val="24"/>
           <w:szCs w:val="24"/>
         </w:rPr>
-        <w:t>, 22(2021), pp. 1-14.</w:t>
-      </w:r>
-      <w:r>
-        <w:rPr>
-          <w:rFonts w:ascii="Arial" w:hAnsi="Arial" w:cs="Arial"/>
-          <w:sz w:val="24"/>
-          <w:szCs w:val="24"/>
-        </w:rPr>
-        <w:t xml:space="preserve"> </w:t>
-      </w:r>
-      <w:hyperlink r:id="rId34" w:history="1">
+        <w:t xml:space="preserve">, 22(2021), pp. 1-14. </w:t>
+      </w:r>
+      <w:hyperlink r:id="rId35" w:history="1">
         <w:r>
           <w:rPr>
             <w:rStyle w:val="Hipervnculo"/>
@@ -9125,15 +10117,201 @@
     </w:p>
     <w:p>
       <w:pPr>
-        <w:rPr>
-          <w:rFonts w:ascii="Arial" w:hAnsi="Arial" w:cs="Arial"/>
-          <w:sz w:val="24"/>
-          <w:szCs w:val="24"/>
-        </w:rPr>
-      </w:pPr>
-    </w:p>
-    <w:p>
-      <w:pPr>
+        <w:pStyle w:val="Prrafodelista"/>
+        <w:numPr>
+          <w:ilvl w:val="0"/>
+          <w:numId w:val="1"/>
+        </w:numPr>
+        <w:rPr>
+          <w:rFonts w:ascii="Arial" w:hAnsi="Arial" w:cs="Arial"/>
+          <w:sz w:val="24"/>
+          <w:szCs w:val="24"/>
+        </w:rPr>
+      </w:pPr>
+      <w:proofErr w:type="spellStart"/>
+      <w:r>
+        <w:rPr>
+          <w:rFonts w:ascii="Arial" w:hAnsi="Arial" w:cs="Arial"/>
+          <w:sz w:val="24"/>
+          <w:szCs w:val="24"/>
+        </w:rPr>
+        <w:t>Flipped</w:t>
+      </w:r>
+      <w:proofErr w:type="spellEnd"/>
+      <w:r>
+        <w:rPr>
+          <w:rFonts w:ascii="Arial" w:hAnsi="Arial" w:cs="Arial"/>
+          <w:sz w:val="24"/>
+          <w:szCs w:val="24"/>
+        </w:rPr>
+        <w:t xml:space="preserve"> </w:t>
+      </w:r>
+      <w:proofErr w:type="spellStart"/>
+      <w:r>
+        <w:rPr>
+          <w:rFonts w:ascii="Arial" w:hAnsi="Arial" w:cs="Arial"/>
+          <w:sz w:val="24"/>
+          <w:szCs w:val="24"/>
+        </w:rPr>
+        <w:t>Classroom</w:t>
+      </w:r>
+      <w:proofErr w:type="spellEnd"/>
+      <w:r>
+        <w:rPr>
+          <w:rFonts w:ascii="Arial" w:hAnsi="Arial" w:cs="Arial"/>
+          <w:sz w:val="24"/>
+          <w:szCs w:val="24"/>
+        </w:rPr>
+        <w:t xml:space="preserve"> en la enseñanza de las Matemáticas: una revisión </w:t>
+      </w:r>
+      <w:proofErr w:type="spellStart"/>
+      <w:r>
+        <w:rPr>
+          <w:rFonts w:ascii="Arial" w:hAnsi="Arial" w:cs="Arial"/>
+          <w:sz w:val="24"/>
+          <w:szCs w:val="24"/>
+        </w:rPr>
+        <w:t>sistemática</w:t>
+      </w:r>
+      <w:proofErr w:type="spellEnd"/>
+    </w:p>
+    <w:p>
+      <w:pPr>
+        <w:pStyle w:val="Prrafodelista"/>
+        <w:rPr>
+          <w:rFonts w:ascii="Arial" w:hAnsi="Arial" w:cs="Arial"/>
+          <w:sz w:val="24"/>
+          <w:szCs w:val="24"/>
+        </w:rPr>
+      </w:pPr>
+    </w:p>
+    <w:p>
+      <w:pPr>
+        <w:pStyle w:val="Prrafodelista"/>
+        <w:rPr>
+          <w:rFonts w:ascii="Arial" w:hAnsi="Arial" w:cs="Arial"/>
+          <w:sz w:val="24"/>
+          <w:szCs w:val="24"/>
+        </w:rPr>
+      </w:pPr>
+      <w:r>
+        <w:rPr>
+          <w:rFonts w:ascii="Arial" w:hAnsi="Arial" w:cs="Arial"/>
+          <w:sz w:val="24"/>
+          <w:szCs w:val="24"/>
+        </w:rPr>
+        <w:t xml:space="preserve">Esta investigación analiza la producción científica sobre la metodología </w:t>
+      </w:r>
+      <w:proofErr w:type="spellStart"/>
+      <w:r>
+        <w:rPr>
+          <w:rFonts w:ascii="Arial" w:hAnsi="Arial" w:cs="Arial"/>
+          <w:sz w:val="24"/>
+          <w:szCs w:val="24"/>
+        </w:rPr>
+        <w:t>Flipped</w:t>
+      </w:r>
+      <w:proofErr w:type="spellEnd"/>
+      <w:r>
+        <w:rPr>
+          <w:rFonts w:ascii="Arial" w:hAnsi="Arial" w:cs="Arial"/>
+          <w:sz w:val="24"/>
+          <w:szCs w:val="24"/>
+        </w:rPr>
+        <w:t xml:space="preserve"> </w:t>
+      </w:r>
+      <w:proofErr w:type="spellStart"/>
+      <w:r>
+        <w:rPr>
+          <w:rFonts w:ascii="Arial" w:hAnsi="Arial" w:cs="Arial"/>
+          <w:sz w:val="24"/>
+          <w:szCs w:val="24"/>
+        </w:rPr>
+        <w:t>Classroom</w:t>
+      </w:r>
+      <w:proofErr w:type="spellEnd"/>
+      <w:r>
+        <w:rPr>
+          <w:rFonts w:ascii="Arial" w:hAnsi="Arial" w:cs="Arial"/>
+          <w:sz w:val="24"/>
+          <w:szCs w:val="24"/>
+        </w:rPr>
+        <w:t xml:space="preserve"> en el área de enseñanza matemática, se determinaron 5 variables de análisis: rendimiento académico, autopercepción por parte de los estudiantes, rol adquirido de los estudiantes, interacción</w:t>
+      </w:r>
+      <w:r>
+        <w:rPr>
+          <w:rFonts w:ascii="Arial" w:hAnsi="Arial" w:cs="Arial"/>
+          <w:sz w:val="24"/>
+          <w:szCs w:val="24"/>
+        </w:rPr>
+        <w:t xml:space="preserve"> social</w:t>
+      </w:r>
+      <w:r>
+        <w:rPr>
+          <w:rFonts w:ascii="Arial" w:hAnsi="Arial" w:cs="Arial"/>
+          <w:sz w:val="24"/>
+          <w:szCs w:val="24"/>
+        </w:rPr>
+        <w:t xml:space="preserve"> y actitudes a las clases de matemáticas</w:t>
+      </w:r>
+      <w:r>
+        <w:rPr>
+          <w:rFonts w:ascii="Arial" w:hAnsi="Arial" w:cs="Arial"/>
+          <w:sz w:val="24"/>
+          <w:szCs w:val="24"/>
+        </w:rPr>
+        <w:t xml:space="preserve">. Los resultados parecen indicar que la utilización del </w:t>
+      </w:r>
+      <w:proofErr w:type="spellStart"/>
+      <w:r>
+        <w:rPr>
+          <w:rFonts w:ascii="Arial" w:hAnsi="Arial" w:cs="Arial"/>
+          <w:sz w:val="24"/>
+          <w:szCs w:val="24"/>
+        </w:rPr>
+        <w:t>flipped</w:t>
+      </w:r>
+      <w:proofErr w:type="spellEnd"/>
+      <w:r>
+        <w:rPr>
+          <w:rFonts w:ascii="Arial" w:hAnsi="Arial" w:cs="Arial"/>
+          <w:sz w:val="24"/>
+          <w:szCs w:val="24"/>
+        </w:rPr>
+        <w:t xml:space="preserve"> </w:t>
+      </w:r>
+      <w:proofErr w:type="spellStart"/>
+      <w:r>
+        <w:rPr>
+          <w:rFonts w:ascii="Arial" w:hAnsi="Arial" w:cs="Arial"/>
+          <w:sz w:val="24"/>
+          <w:szCs w:val="24"/>
+        </w:rPr>
+        <w:t>classroom</w:t>
+      </w:r>
+      <w:proofErr w:type="spellEnd"/>
+      <w:r>
+        <w:rPr>
+          <w:rFonts w:ascii="Arial" w:hAnsi="Arial" w:cs="Arial"/>
+          <w:sz w:val="24"/>
+          <w:szCs w:val="24"/>
+        </w:rPr>
+        <w:t xml:space="preserve"> favorece el aprendizaje de las matemáticas en distintos aspectos. </w:t>
+      </w:r>
+    </w:p>
+    <w:p>
+      <w:pPr>
+        <w:pStyle w:val="Prrafodelista"/>
+        <w:rPr>
+          <w:rFonts w:ascii="Arial" w:hAnsi="Arial" w:cs="Arial"/>
+          <w:sz w:val="24"/>
+          <w:szCs w:val="24"/>
+        </w:rPr>
+      </w:pPr>
+    </w:p>
+    <w:p>
+      <w:pPr>
+        <w:pStyle w:val="Prrafodelista"/>
         <w:rPr>
           <w:rFonts w:ascii="Arial" w:hAnsi="Arial" w:cs="Arial"/>
           <w:sz w:val="24"/>
@@ -9272,17 +10450,9 @@
           <w:sz w:val="24"/>
           <w:szCs w:val="24"/>
         </w:rPr>
-        <w:t>, 22(2021), pp. 1-20.</w:t>
-      </w:r>
-      <w:r>
-        <w:rPr>
-          <w:rFonts w:ascii="Arial" w:hAnsi="Arial" w:cs="Arial"/>
-          <w:sz w:val="24"/>
-          <w:szCs w:val="24"/>
-        </w:rPr>
-        <w:t xml:space="preserve"> </w:t>
-      </w:r>
-      <w:hyperlink r:id="rId35" w:history="1">
+        <w:t xml:space="preserve">, 22(2021), pp. 1-20. </w:t>
+      </w:r>
+      <w:hyperlink r:id="rId36" w:history="1">
         <w:r>
           <w:rPr>
             <w:rStyle w:val="Hipervnculo"/>
@@ -9305,15 +10475,75 @@
     </w:p>
     <w:p>
       <w:pPr>
-        <w:rPr>
-          <w:rFonts w:ascii="Arial" w:hAnsi="Arial" w:cs="Arial"/>
-          <w:sz w:val="24"/>
-          <w:szCs w:val="24"/>
-        </w:rPr>
-      </w:pPr>
-    </w:p>
-    <w:p>
-      <w:pPr>
+        <w:pStyle w:val="Prrafodelista"/>
+        <w:numPr>
+          <w:ilvl w:val="0"/>
+          <w:numId w:val="1"/>
+        </w:numPr>
+        <w:rPr>
+          <w:rFonts w:ascii="Arial" w:hAnsi="Arial" w:cs="Arial"/>
+          <w:sz w:val="24"/>
+          <w:szCs w:val="24"/>
+        </w:rPr>
+      </w:pPr>
+      <w:r>
+        <w:rPr>
+          <w:rFonts w:ascii="Arial" w:hAnsi="Arial" w:cs="Arial"/>
+          <w:sz w:val="24"/>
+          <w:szCs w:val="24"/>
+        </w:rPr>
+        <w:t>Estado del arte en la enseñanza del pensamiento computacional y la programación en la etapa infantil</w:t>
+      </w:r>
+    </w:p>
+    <w:p>
+      <w:pPr>
+        <w:pStyle w:val="Prrafodelista"/>
+        <w:rPr>
+          <w:rFonts w:ascii="Arial" w:hAnsi="Arial" w:cs="Arial"/>
+          <w:sz w:val="24"/>
+          <w:szCs w:val="24"/>
+        </w:rPr>
+      </w:pPr>
+    </w:p>
+    <w:p>
+      <w:pPr>
+        <w:pStyle w:val="Prrafodelista"/>
+        <w:rPr>
+          <w:rFonts w:ascii="Arial" w:hAnsi="Arial" w:cs="Arial"/>
+          <w:sz w:val="24"/>
+          <w:szCs w:val="24"/>
+        </w:rPr>
+      </w:pPr>
+      <w:r>
+        <w:rPr>
+          <w:rFonts w:ascii="Arial" w:hAnsi="Arial" w:cs="Arial"/>
+          <w:sz w:val="24"/>
+          <w:szCs w:val="24"/>
+        </w:rPr>
+        <w:t>El pensamiento computacional está estrechamente relacionado con la programación, requiere abstracción y es indep</w:t>
+      </w:r>
+      <w:r>
+        <w:rPr>
+          <w:rFonts w:ascii="Arial" w:hAnsi="Arial" w:cs="Arial"/>
+          <w:sz w:val="24"/>
+          <w:szCs w:val="24"/>
+        </w:rPr>
+        <w:t>endiente al hardware. Este articulo abarca desde las principales iniciativas relacionadas al pensamiento computacional hasta las estrategias de enseñanza-aprendizaje utilizadas en educación infantil.</w:t>
+      </w:r>
+    </w:p>
+    <w:p>
+      <w:pPr>
+        <w:pStyle w:val="Prrafodelista"/>
+        <w:rPr>
+          <w:rFonts w:ascii="Arial" w:hAnsi="Arial" w:cs="Arial"/>
+          <w:sz w:val="24"/>
+          <w:szCs w:val="24"/>
+        </w:rPr>
+      </w:pPr>
+    </w:p>
+    <w:p>
+      <w:pPr>
+        <w:pStyle w:val="Prrafodelista"/>
         <w:rPr>
           <w:rFonts w:ascii="Arial" w:hAnsi="Arial" w:cs="Arial"/>
           <w:sz w:val="24"/>
@@ -9398,7 +10628,7 @@
         </w:rPr>
         <w:t xml:space="preserve"> </w:t>
       </w:r>
-      <w:hyperlink r:id="rId36" w:history="1">
+      <w:hyperlink r:id="rId37" w:history="1">
         <w:r>
           <w:rPr>
             <w:rStyle w:val="Hipervnculo"/>
@@ -9421,27 +10651,88 @@
     </w:p>
     <w:p>
       <w:pPr>
-        <w:rPr>
-          <w:rFonts w:ascii="Arial" w:hAnsi="Arial" w:cs="Arial"/>
-          <w:sz w:val="24"/>
-          <w:szCs w:val="24"/>
-        </w:rPr>
-      </w:pPr>
-    </w:p>
-    <w:p>
-      <w:pPr>
-        <w:rPr>
-          <w:rFonts w:ascii="Arial" w:hAnsi="Arial" w:cs="Arial"/>
-          <w:sz w:val="24"/>
-          <w:szCs w:val="24"/>
-        </w:rPr>
-      </w:pPr>
-      <w:r>
-        <w:rPr>
-          <w:rFonts w:ascii="Arial" w:hAnsi="Arial" w:cs="Arial"/>
-          <w:sz w:val="24"/>
-          <w:szCs w:val="24"/>
-        </w:rPr>
+        <w:pStyle w:val="Prrafodelista"/>
+        <w:numPr>
+          <w:ilvl w:val="0"/>
+          <w:numId w:val="1"/>
+        </w:numPr>
+        <w:rPr>
+          <w:rFonts w:ascii="Arial" w:hAnsi="Arial" w:cs="Arial"/>
+          <w:sz w:val="24"/>
+          <w:szCs w:val="24"/>
+        </w:rPr>
+      </w:pPr>
+      <w:r>
+        <w:rPr>
+          <w:rFonts w:ascii="Arial" w:hAnsi="Arial" w:cs="Arial"/>
+          <w:sz w:val="24"/>
+          <w:szCs w:val="24"/>
+        </w:rPr>
+        <w:t>Pensamiento computacional desenchufado</w:t>
+      </w:r>
+    </w:p>
+    <w:p>
+      <w:pPr>
+        <w:pStyle w:val="Prrafodelista"/>
+        <w:rPr>
+          <w:rFonts w:ascii="Arial" w:hAnsi="Arial" w:cs="Arial"/>
+          <w:sz w:val="24"/>
+          <w:szCs w:val="24"/>
+        </w:rPr>
+      </w:pPr>
+    </w:p>
+    <w:p>
+      <w:pPr>
+        <w:pStyle w:val="Prrafodelista"/>
+        <w:rPr>
+          <w:rFonts w:ascii="Arial" w:hAnsi="Arial" w:cs="Arial"/>
+          <w:sz w:val="24"/>
+          <w:szCs w:val="24"/>
+        </w:rPr>
+      </w:pPr>
+      <w:r>
+        <w:rPr>
+          <w:rFonts w:ascii="Arial" w:hAnsi="Arial" w:cs="Arial"/>
+          <w:sz w:val="24"/>
+          <w:szCs w:val="24"/>
+        </w:rPr>
+        <w:t>El pensamiento computacional desenchufado hace referencia a un conjunto de actividades para fomentar a los niños desarrollar habilidades que pueden ser evocadas después, estas están diseñadas para ser incluidas en las primeras etapas del desarrollo cognitivo.</w:t>
+      </w:r>
+      <w:r>
+        <w:rPr>
+          <w:rFonts w:ascii="Arial" w:hAnsi="Arial" w:cs="Arial"/>
+          <w:sz w:val="24"/>
+          <w:szCs w:val="24"/>
+        </w:rPr>
+        <w:t xml:space="preserve"> Las actividades suelen ser sin ordenes ni pantallas, si no, con fichas, cartulinas, juguetes, tableros, etc.</w:t>
+      </w:r>
+    </w:p>
+    <w:p>
+      <w:pPr>
+        <w:pStyle w:val="Prrafodelista"/>
+        <w:rPr>
+          <w:rFonts w:ascii="Arial" w:hAnsi="Arial" w:cs="Arial"/>
+          <w:sz w:val="24"/>
+          <w:szCs w:val="24"/>
+        </w:rPr>
+      </w:pPr>
+    </w:p>
+    <w:p>
+      <w:pPr>
+        <w:pStyle w:val="Prrafodelista"/>
+        <w:rPr>
+          <w:rFonts w:ascii="Arial" w:hAnsi="Arial" w:cs="Arial"/>
+          <w:sz w:val="24"/>
+          <w:szCs w:val="24"/>
+        </w:rPr>
+      </w:pPr>
+      <w:r>
+        <w:rPr>
+          <w:rFonts w:ascii="Arial" w:hAnsi="Arial" w:cs="Arial"/>
+          <w:sz w:val="24"/>
+          <w:szCs w:val="24"/>
+        </w:rPr>
+        <w:lastRenderedPageBreak/>
         <w:t>Zapata-</w:t>
       </w:r>
       <w:proofErr w:type="spellStart"/>
@@ -9556,7 +10847,7 @@
         </w:rPr>
         <w:t xml:space="preserve"> 1-29. </w:t>
       </w:r>
-      <w:hyperlink r:id="rId37" w:history="1">
+      <w:hyperlink r:id="rId38" w:history="1">
         <w:r>
           <w:rPr>
             <w:rStyle w:val="Hipervnculo"/>
@@ -9579,28 +10870,105 @@
     </w:p>
     <w:p>
       <w:pPr>
-        <w:rPr>
-          <w:rFonts w:ascii="Arial" w:hAnsi="Arial" w:cs="Arial"/>
-          <w:sz w:val="24"/>
-          <w:szCs w:val="24"/>
-        </w:rPr>
-      </w:pPr>
-    </w:p>
-    <w:p>
-      <w:pPr>
-        <w:rPr>
-          <w:rFonts w:ascii="Arial" w:hAnsi="Arial" w:cs="Arial"/>
-          <w:sz w:val="24"/>
-          <w:szCs w:val="24"/>
-        </w:rPr>
-      </w:pPr>
-      <w:r>
-        <w:rPr>
-          <w:rFonts w:ascii="Arial" w:hAnsi="Arial" w:cs="Arial"/>
-          <w:sz w:val="24"/>
-          <w:szCs w:val="24"/>
-        </w:rPr>
-        <w:lastRenderedPageBreak/>
+        <w:pStyle w:val="Prrafodelista"/>
+        <w:numPr>
+          <w:ilvl w:val="0"/>
+          <w:numId w:val="1"/>
+        </w:numPr>
+        <w:rPr>
+          <w:rFonts w:ascii="Arial" w:hAnsi="Arial" w:cs="Arial"/>
+          <w:sz w:val="24"/>
+          <w:szCs w:val="24"/>
+        </w:rPr>
+      </w:pPr>
+      <w:r>
+        <w:rPr>
+          <w:rFonts w:ascii="Arial" w:hAnsi="Arial" w:cs="Arial"/>
+          <w:sz w:val="24"/>
+          <w:szCs w:val="24"/>
+        </w:rPr>
+        <w:t>¿Aprender con robótica en Educación Primaria? Un medio de estimular el pensamiento computacional</w:t>
+      </w:r>
+    </w:p>
+    <w:p>
+      <w:pPr>
+        <w:pStyle w:val="Prrafodelista"/>
+        <w:rPr>
+          <w:rFonts w:ascii="Arial" w:hAnsi="Arial" w:cs="Arial"/>
+          <w:sz w:val="24"/>
+          <w:szCs w:val="24"/>
+        </w:rPr>
+      </w:pPr>
+    </w:p>
+    <w:p>
+      <w:pPr>
+        <w:pStyle w:val="Prrafodelista"/>
+        <w:rPr>
+          <w:rFonts w:ascii="Arial" w:hAnsi="Arial" w:cs="Arial"/>
+          <w:sz w:val="24"/>
+          <w:szCs w:val="24"/>
+        </w:rPr>
+      </w:pPr>
+      <w:r>
+        <w:rPr>
+          <w:rFonts w:ascii="Arial" w:hAnsi="Arial" w:cs="Arial"/>
+          <w:sz w:val="24"/>
+          <w:szCs w:val="24"/>
+        </w:rPr>
+        <w:t>Una de las iniciativas tecnológicas es promover</w:t>
+      </w:r>
+      <w:r>
+        <w:rPr>
+          <w:rFonts w:ascii="Arial" w:hAnsi="Arial" w:cs="Arial"/>
+          <w:sz w:val="24"/>
+          <w:szCs w:val="24"/>
+        </w:rPr>
+        <w:t xml:space="preserve"> el fortalecimiento de habilidades y competencias sobre programación y pensamiento computacional. [[[[    PENDIENTE  </w:t>
+      </w:r>
+      <w:proofErr w:type="gramStart"/>
+      <w:r>
+        <w:rPr>
+          <w:rFonts w:ascii="Arial" w:hAnsi="Arial" w:cs="Arial"/>
+          <w:sz w:val="24"/>
+          <w:szCs w:val="24"/>
+        </w:rPr>
+        <w:t xml:space="preserve">  ]</w:t>
+      </w:r>
+      <w:proofErr w:type="gramEnd"/>
+      <w:r>
+        <w:rPr>
+          <w:rFonts w:ascii="Arial" w:hAnsi="Arial" w:cs="Arial"/>
+          <w:sz w:val="24"/>
+          <w:szCs w:val="24"/>
+        </w:rPr>
+        <w:t>]]]</w:t>
+      </w:r>
+    </w:p>
+    <w:p>
+      <w:pPr>
+        <w:pStyle w:val="Prrafodelista"/>
+        <w:rPr>
+          <w:rFonts w:ascii="Arial" w:hAnsi="Arial" w:cs="Arial"/>
+          <w:sz w:val="24"/>
+          <w:szCs w:val="24"/>
+        </w:rPr>
+      </w:pPr>
+    </w:p>
+    <w:p>
+      <w:pPr>
+        <w:pStyle w:val="Prrafodelista"/>
+        <w:rPr>
+          <w:rFonts w:ascii="Arial" w:hAnsi="Arial" w:cs="Arial"/>
+          <w:sz w:val="24"/>
+          <w:szCs w:val="24"/>
+        </w:rPr>
+      </w:pPr>
+      <w:r>
+        <w:rPr>
+          <w:rFonts w:ascii="Arial" w:hAnsi="Arial" w:cs="Arial"/>
+          <w:sz w:val="24"/>
+          <w:szCs w:val="24"/>
+        </w:rPr>
         <w:t xml:space="preserve">Caballero-González, Y. A., y García-Valcárcel, A. (2020). ¿Aprender con robótica en Educación Primaria? Un medio de estimular el pensamiento computacional. </w:t>
       </w:r>
       <w:proofErr w:type="spellStart"/>
@@ -9657,7 +11025,7 @@
         </w:rPr>
         <w:t xml:space="preserve">, 21(2020), pp. 1-15. </w:t>
       </w:r>
-      <w:hyperlink r:id="rId38" w:history="1">
+      <w:hyperlink r:id="rId39" w:history="1">
         <w:r>
           <w:rPr>
             <w:rStyle w:val="Hipervnculo"/>
@@ -9680,15 +11048,85 @@
     </w:p>
     <w:p>
       <w:pPr>
-        <w:rPr>
-          <w:rFonts w:ascii="Arial" w:hAnsi="Arial" w:cs="Arial"/>
-          <w:sz w:val="24"/>
-          <w:szCs w:val="24"/>
-        </w:rPr>
-      </w:pPr>
-    </w:p>
-    <w:p>
-      <w:pPr>
+        <w:pStyle w:val="Prrafodelista"/>
+        <w:numPr>
+          <w:ilvl w:val="0"/>
+          <w:numId w:val="1"/>
+        </w:numPr>
+        <w:rPr>
+          <w:rFonts w:ascii="Arial" w:hAnsi="Arial" w:cs="Arial"/>
+          <w:sz w:val="24"/>
+          <w:szCs w:val="24"/>
+        </w:rPr>
+      </w:pPr>
+      <w:r>
+        <w:rPr>
+          <w:rFonts w:ascii="Arial" w:hAnsi="Arial" w:cs="Arial"/>
+          <w:sz w:val="24"/>
+          <w:szCs w:val="24"/>
+        </w:rPr>
+        <w:t>Pensamiento computacional en Educación Infantil, más allá de los robots de suelo</w:t>
+      </w:r>
+    </w:p>
+    <w:p>
+      <w:pPr>
+        <w:pStyle w:val="Prrafodelista"/>
+        <w:rPr>
+          <w:rFonts w:ascii="Arial" w:hAnsi="Arial" w:cs="Arial"/>
+          <w:sz w:val="24"/>
+          <w:szCs w:val="24"/>
+        </w:rPr>
+      </w:pPr>
+    </w:p>
+    <w:p>
+      <w:pPr>
+        <w:pStyle w:val="Prrafodelista"/>
+        <w:rPr>
+          <w:rFonts w:ascii="Arial" w:hAnsi="Arial" w:cs="Arial"/>
+          <w:sz w:val="24"/>
+          <w:szCs w:val="24"/>
+        </w:rPr>
+      </w:pPr>
+      <w:r>
+        <w:rPr>
+          <w:rFonts w:ascii="Arial" w:hAnsi="Arial" w:cs="Arial"/>
+          <w:sz w:val="24"/>
+          <w:szCs w:val="24"/>
+        </w:rPr>
+        <w:t xml:space="preserve">[[[[    PENDIENTE  </w:t>
+      </w:r>
+      <w:proofErr w:type="gramStart"/>
+      <w:r>
+        <w:rPr>
+          <w:rFonts w:ascii="Arial" w:hAnsi="Arial" w:cs="Arial"/>
+          <w:sz w:val="24"/>
+          <w:szCs w:val="24"/>
+        </w:rPr>
+        <w:t xml:space="preserve">  ]</w:t>
+      </w:r>
+      <w:proofErr w:type="gramEnd"/>
+      <w:r>
+        <w:rPr>
+          <w:rFonts w:ascii="Arial" w:hAnsi="Arial" w:cs="Arial"/>
+          <w:sz w:val="24"/>
+          <w:szCs w:val="24"/>
+        </w:rPr>
+        <w:t>]]]</w:t>
+      </w:r>
+    </w:p>
+    <w:p>
+      <w:pPr>
+        <w:pStyle w:val="Prrafodelista"/>
+        <w:rPr>
+          <w:rFonts w:ascii="Arial" w:hAnsi="Arial" w:cs="Arial"/>
+          <w:sz w:val="24"/>
+          <w:szCs w:val="24"/>
+        </w:rPr>
+      </w:pPr>
+    </w:p>
+    <w:p>
+      <w:pPr>
+        <w:pStyle w:val="Prrafodelista"/>
         <w:rPr>
           <w:rFonts w:ascii="Arial" w:hAnsi="Arial" w:cs="Arial"/>
           <w:sz w:val="24"/>
@@ -9763,17 +11201,9 @@
           <w:sz w:val="24"/>
           <w:szCs w:val="24"/>
         </w:rPr>
-        <w:t>, 21(2020), pp. 1-11.</w:t>
-      </w:r>
-      <w:r>
-        <w:rPr>
-          <w:rFonts w:ascii="Arial" w:hAnsi="Arial" w:cs="Arial"/>
-          <w:sz w:val="24"/>
-          <w:szCs w:val="24"/>
-        </w:rPr>
-        <w:t xml:space="preserve"> </w:t>
-      </w:r>
-      <w:hyperlink r:id="rId39" w:history="1">
+        <w:t xml:space="preserve">, 21(2020), pp. 1-11. </w:t>
+      </w:r>
+      <w:hyperlink r:id="rId40" w:history="1">
         <w:r>
           <w:rPr>
             <w:rStyle w:val="Hipervnculo"/>
@@ -9796,15 +11226,95 @@
     </w:p>
     <w:p>
       <w:pPr>
-        <w:rPr>
-          <w:rFonts w:ascii="Arial" w:hAnsi="Arial" w:cs="Arial"/>
-          <w:sz w:val="24"/>
-          <w:szCs w:val="24"/>
-        </w:rPr>
-      </w:pPr>
-    </w:p>
-    <w:p>
-      <w:pPr>
+        <w:pStyle w:val="Prrafodelista"/>
+        <w:numPr>
+          <w:ilvl w:val="0"/>
+          <w:numId w:val="1"/>
+        </w:numPr>
+        <w:rPr>
+          <w:rFonts w:ascii="Arial" w:hAnsi="Arial" w:cs="Arial"/>
+          <w:sz w:val="24"/>
+          <w:szCs w:val="24"/>
+        </w:rPr>
+      </w:pPr>
+      <w:r>
+        <w:rPr>
+          <w:rFonts w:ascii="Arial" w:hAnsi="Arial" w:cs="Arial"/>
+          <w:sz w:val="24"/>
+          <w:szCs w:val="24"/>
+        </w:rPr>
+        <w:t xml:space="preserve">Mejora del Pensamiento Computacional en Estudiantes de Secundaria con Tareas </w:t>
+      </w:r>
+      <w:proofErr w:type="spellStart"/>
+      <w:r>
+        <w:rPr>
+          <w:rFonts w:ascii="Arial" w:hAnsi="Arial" w:cs="Arial"/>
+          <w:sz w:val="24"/>
+          <w:szCs w:val="24"/>
+        </w:rPr>
+        <w:t>Unplugged</w:t>
+      </w:r>
+      <w:proofErr w:type="spellEnd"/>
+    </w:p>
+    <w:p>
+      <w:pPr>
+        <w:pStyle w:val="Prrafodelista"/>
+        <w:rPr>
+          <w:rFonts w:ascii="Arial" w:hAnsi="Arial" w:cs="Arial"/>
+          <w:sz w:val="24"/>
+          <w:szCs w:val="24"/>
+        </w:rPr>
+      </w:pPr>
+    </w:p>
+    <w:p>
+      <w:pPr>
+        <w:pStyle w:val="Prrafodelista"/>
+        <w:rPr>
+          <w:rFonts w:ascii="Arial" w:hAnsi="Arial" w:cs="Arial"/>
+          <w:sz w:val="24"/>
+          <w:szCs w:val="24"/>
+        </w:rPr>
+      </w:pPr>
+      <w:r>
+        <w:rPr>
+          <w:rFonts w:ascii="Arial" w:hAnsi="Arial" w:cs="Arial"/>
+          <w:sz w:val="24"/>
+          <w:szCs w:val="24"/>
+        </w:rPr>
+        <w:t xml:space="preserve">[[[[    PENDIENTE  </w:t>
+      </w:r>
+      <w:proofErr w:type="gramStart"/>
+      <w:r>
+        <w:rPr>
+          <w:rFonts w:ascii="Arial" w:hAnsi="Arial" w:cs="Arial"/>
+          <w:sz w:val="24"/>
+          <w:szCs w:val="24"/>
+        </w:rPr>
+        <w:t xml:space="preserve">  ]</w:t>
+      </w:r>
+      <w:proofErr w:type="gramEnd"/>
+      <w:r>
+        <w:rPr>
+          <w:rFonts w:ascii="Arial" w:hAnsi="Arial" w:cs="Arial"/>
+          <w:sz w:val="24"/>
+          <w:szCs w:val="24"/>
+        </w:rPr>
+        <w:t>]]]</w:t>
+      </w:r>
+    </w:p>
+    <w:p>
+      <w:pPr>
+        <w:pStyle w:val="Prrafodelista"/>
+        <w:rPr>
+          <w:rFonts w:ascii="Arial" w:hAnsi="Arial" w:cs="Arial"/>
+          <w:sz w:val="24"/>
+          <w:szCs w:val="24"/>
+        </w:rPr>
+      </w:pPr>
+    </w:p>
+    <w:p>
+      <w:pPr>
+        <w:pStyle w:val="Prrafodelista"/>
         <w:rPr>
           <w:rFonts w:ascii="Arial" w:hAnsi="Arial" w:cs="Arial"/>
           <w:sz w:val="24"/>
@@ -9909,7 +11419,7 @@
         </w:rPr>
         <w:t xml:space="preserve">, 21(2020), pp. 1-12. </w:t>
       </w:r>
-      <w:hyperlink r:id="rId40" w:history="1">
+      <w:hyperlink r:id="rId41" w:history="1">
         <w:r>
           <w:rPr>
             <w:rStyle w:val="Hipervnculo"/>
@@ -9933,19 +11443,217 @@
     </w:p>
     <w:p>
       <w:pPr>
-        <w:rPr>
-          <w:rFonts w:ascii="Arial" w:hAnsi="Arial" w:cs="Arial"/>
-          <w:sz w:val="24"/>
-          <w:szCs w:val="24"/>
-          <w:shd w:val="clear" w:color="auto" w:fill="FCFCFC"/>
-        </w:rPr>
-      </w:pPr>
-    </w:p>
-    <w:p>
-      <w:pPr>
-        <w:rPr>
-          <w:rFonts w:ascii="Arial" w:hAnsi="Arial" w:cs="Arial"/>
-          <w:color w:val="333333"/>
+        <w:pStyle w:val="Prrafodelista"/>
+        <w:numPr>
+          <w:ilvl w:val="0"/>
+          <w:numId w:val="1"/>
+        </w:numPr>
+        <w:rPr>
+          <w:rFonts w:ascii="Arial" w:hAnsi="Arial" w:cs="Arial"/>
+          <w:sz w:val="24"/>
+          <w:szCs w:val="24"/>
+          <w:shd w:val="clear" w:color="auto" w:fill="FCFCFC"/>
+        </w:rPr>
+      </w:pPr>
+      <w:proofErr w:type="spellStart"/>
+      <w:r>
+        <w:rPr>
+          <w:rFonts w:ascii="Arial" w:hAnsi="Arial" w:cs="Arial"/>
+          <w:sz w:val="24"/>
+          <w:szCs w:val="24"/>
+          <w:shd w:val="clear" w:color="auto" w:fill="FCFCFC"/>
+        </w:rPr>
+        <w:t>Rubrics</w:t>
+      </w:r>
+      <w:proofErr w:type="spellEnd"/>
+      <w:r>
+        <w:rPr>
+          <w:rFonts w:ascii="Arial" w:hAnsi="Arial" w:cs="Arial"/>
+          <w:sz w:val="24"/>
+          <w:szCs w:val="24"/>
+          <w:shd w:val="clear" w:color="auto" w:fill="FCFCFC"/>
+        </w:rPr>
+        <w:t xml:space="preserve"> to </w:t>
+      </w:r>
+      <w:proofErr w:type="spellStart"/>
+      <w:r>
+        <w:rPr>
+          <w:rFonts w:ascii="Arial" w:hAnsi="Arial" w:cs="Arial"/>
+          <w:sz w:val="24"/>
+          <w:szCs w:val="24"/>
+          <w:shd w:val="clear" w:color="auto" w:fill="FCFCFC"/>
+        </w:rPr>
+        <w:t>assess</w:t>
+      </w:r>
+      <w:proofErr w:type="spellEnd"/>
+      <w:r>
+        <w:rPr>
+          <w:rFonts w:ascii="Arial" w:hAnsi="Arial" w:cs="Arial"/>
+          <w:sz w:val="24"/>
+          <w:szCs w:val="24"/>
+          <w:shd w:val="clear" w:color="auto" w:fill="FCFCFC"/>
+        </w:rPr>
+        <w:t xml:space="preserve"> </w:t>
+      </w:r>
+      <w:proofErr w:type="spellStart"/>
+      <w:r>
+        <w:rPr>
+          <w:rFonts w:ascii="Arial" w:hAnsi="Arial" w:cs="Arial"/>
+          <w:sz w:val="24"/>
+          <w:szCs w:val="24"/>
+          <w:shd w:val="clear" w:color="auto" w:fill="FCFCFC"/>
+        </w:rPr>
+        <w:t>critical</w:t>
+      </w:r>
+      <w:proofErr w:type="spellEnd"/>
+      <w:r>
+        <w:rPr>
+          <w:rFonts w:ascii="Arial" w:hAnsi="Arial" w:cs="Arial"/>
+          <w:sz w:val="24"/>
+          <w:szCs w:val="24"/>
+          <w:shd w:val="clear" w:color="auto" w:fill="FCFCFC"/>
+        </w:rPr>
+        <w:t xml:space="preserve"> </w:t>
+      </w:r>
+      <w:proofErr w:type="spellStart"/>
+      <w:r>
+        <w:rPr>
+          <w:rFonts w:ascii="Arial" w:hAnsi="Arial" w:cs="Arial"/>
+          <w:sz w:val="24"/>
+          <w:szCs w:val="24"/>
+          <w:shd w:val="clear" w:color="auto" w:fill="FCFCFC"/>
+        </w:rPr>
+        <w:t>thinking</w:t>
+      </w:r>
+      <w:proofErr w:type="spellEnd"/>
+      <w:r>
+        <w:rPr>
+          <w:rFonts w:ascii="Arial" w:hAnsi="Arial" w:cs="Arial"/>
+          <w:sz w:val="24"/>
+          <w:szCs w:val="24"/>
+          <w:shd w:val="clear" w:color="auto" w:fill="FCFCFC"/>
+        </w:rPr>
+        <w:t xml:space="preserve"> and information </w:t>
+      </w:r>
+      <w:proofErr w:type="spellStart"/>
+      <w:r>
+        <w:rPr>
+          <w:rFonts w:ascii="Arial" w:hAnsi="Arial" w:cs="Arial"/>
+          <w:sz w:val="24"/>
+          <w:szCs w:val="24"/>
+          <w:shd w:val="clear" w:color="auto" w:fill="FCFCFC"/>
+        </w:rPr>
+        <w:t>processing</w:t>
+      </w:r>
+      <w:proofErr w:type="spellEnd"/>
+      <w:r>
+        <w:rPr>
+          <w:rFonts w:ascii="Arial" w:hAnsi="Arial" w:cs="Arial"/>
+          <w:sz w:val="24"/>
+          <w:szCs w:val="24"/>
+          <w:shd w:val="clear" w:color="auto" w:fill="FCFCFC"/>
+        </w:rPr>
+        <w:t xml:space="preserve"> in </w:t>
+      </w:r>
+      <w:proofErr w:type="spellStart"/>
+      <w:r>
+        <w:rPr>
+          <w:rFonts w:ascii="Arial" w:hAnsi="Arial" w:cs="Arial"/>
+          <w:sz w:val="24"/>
+          <w:szCs w:val="24"/>
+          <w:shd w:val="clear" w:color="auto" w:fill="FCFCFC"/>
+        </w:rPr>
+        <w:t>undergraduate</w:t>
+      </w:r>
+      <w:proofErr w:type="spellEnd"/>
+      <w:r>
+        <w:rPr>
+          <w:rFonts w:ascii="Arial" w:hAnsi="Arial" w:cs="Arial"/>
+          <w:sz w:val="24"/>
+          <w:szCs w:val="24"/>
+          <w:shd w:val="clear" w:color="auto" w:fill="FCFCFC"/>
+        </w:rPr>
+        <w:t xml:space="preserve"> STEM </w:t>
+      </w:r>
+      <w:proofErr w:type="spellStart"/>
+      <w:r>
+        <w:rPr>
+          <w:rFonts w:ascii="Arial" w:hAnsi="Arial" w:cs="Arial"/>
+          <w:sz w:val="24"/>
+          <w:szCs w:val="24"/>
+          <w:shd w:val="clear" w:color="auto" w:fill="FCFCFC"/>
+        </w:rPr>
+        <w:t>courses</w:t>
+      </w:r>
+      <w:proofErr w:type="spellEnd"/>
+    </w:p>
+    <w:p>
+      <w:pPr>
+        <w:pStyle w:val="Prrafodelista"/>
+        <w:rPr>
+          <w:rFonts w:ascii="Arial" w:hAnsi="Arial" w:cs="Arial"/>
+          <w:sz w:val="24"/>
+          <w:szCs w:val="24"/>
+          <w:shd w:val="clear" w:color="auto" w:fill="FCFCFC"/>
+        </w:rPr>
+      </w:pPr>
+    </w:p>
+    <w:p>
+      <w:pPr>
+        <w:pStyle w:val="Prrafodelista"/>
+        <w:rPr>
+          <w:rFonts w:ascii="Arial" w:hAnsi="Arial" w:cs="Arial"/>
+          <w:sz w:val="24"/>
+          <w:szCs w:val="24"/>
+          <w:shd w:val="clear" w:color="auto" w:fill="FCFCFC"/>
+        </w:rPr>
+      </w:pPr>
+      <w:r>
+        <w:rPr>
+          <w:rFonts w:ascii="Arial" w:hAnsi="Arial" w:cs="Arial"/>
+          <w:sz w:val="24"/>
+          <w:szCs w:val="24"/>
+          <w:shd w:val="clear" w:color="auto" w:fill="FCFCFC"/>
+        </w:rPr>
+        <w:t xml:space="preserve">[[[[    PENDIENTE  </w:t>
+      </w:r>
+      <w:proofErr w:type="gramStart"/>
+      <w:r>
+        <w:rPr>
+          <w:rFonts w:ascii="Arial" w:hAnsi="Arial" w:cs="Arial"/>
+          <w:sz w:val="24"/>
+          <w:szCs w:val="24"/>
+          <w:shd w:val="clear" w:color="auto" w:fill="FCFCFC"/>
+        </w:rPr>
+        <w:t xml:space="preserve">  ]</w:t>
+      </w:r>
+      <w:proofErr w:type="gramEnd"/>
+      <w:r>
+        <w:rPr>
+          <w:rFonts w:ascii="Arial" w:hAnsi="Arial" w:cs="Arial"/>
+          <w:sz w:val="24"/>
+          <w:szCs w:val="24"/>
+          <w:shd w:val="clear" w:color="auto" w:fill="FCFCFC"/>
+        </w:rPr>
+        <w:t>]]]</w:t>
+      </w:r>
+    </w:p>
+    <w:p>
+      <w:pPr>
+        <w:pStyle w:val="Prrafodelista"/>
+        <w:rPr>
+          <w:rFonts w:ascii="Arial" w:hAnsi="Arial" w:cs="Arial"/>
+          <w:sz w:val="24"/>
+          <w:szCs w:val="24"/>
+          <w:shd w:val="clear" w:color="auto" w:fill="FCFCFC"/>
+        </w:rPr>
+      </w:pPr>
+    </w:p>
+    <w:p>
+      <w:pPr>
+        <w:pStyle w:val="Prrafodelista"/>
+        <w:rPr>
+          <w:rFonts w:ascii="Arial" w:hAnsi="Arial" w:cs="Arial"/>
           <w:sz w:val="24"/>
           <w:szCs w:val="24"/>
           <w:shd w:val="clear" w:color="auto" w:fill="FCFCFC"/>
@@ -10210,7 +11918,7 @@
         </w:rPr>
         <w:t xml:space="preserve">, 9. </w:t>
       </w:r>
-      <w:hyperlink r:id="rId41" w:history="1">
+      <w:hyperlink r:id="rId42" w:history="1">
         <w:r>
           <w:rPr>
             <w:rStyle w:val="Hipervnculo"/>
@@ -10235,32 +11943,211 @@
     </w:p>
     <w:p>
       <w:pPr>
-        <w:rPr>
-          <w:rFonts w:ascii="Arial" w:hAnsi="Arial" w:cs="Arial"/>
-          <w:sz w:val="24"/>
-          <w:szCs w:val="24"/>
-          <w:shd w:val="clear" w:color="auto" w:fill="FFFFFF"/>
-        </w:rPr>
-      </w:pPr>
-    </w:p>
-    <w:p>
-      <w:pPr>
-        <w:rPr>
-          <w:rFonts w:ascii="Arial" w:hAnsi="Arial" w:cs="Arial"/>
-          <w:color w:val="222222"/>
-          <w:sz w:val="24"/>
-          <w:szCs w:val="24"/>
-          <w:shd w:val="clear" w:color="auto" w:fill="FFFFFF"/>
-        </w:rPr>
-      </w:pPr>
-      <w:proofErr w:type="spellStart"/>
-      <w:r>
-        <w:rPr>
-          <w:rFonts w:ascii="Arial" w:hAnsi="Arial" w:cs="Arial"/>
-          <w:sz w:val="24"/>
-          <w:szCs w:val="24"/>
-          <w:shd w:val="clear" w:color="auto" w:fill="FFFFFF"/>
-        </w:rPr>
+        <w:pStyle w:val="Prrafodelista"/>
+        <w:numPr>
+          <w:ilvl w:val="0"/>
+          <w:numId w:val="1"/>
+        </w:numPr>
+        <w:rPr>
+          <w:rFonts w:ascii="Arial" w:hAnsi="Arial" w:cs="Arial"/>
+          <w:sz w:val="24"/>
+          <w:szCs w:val="24"/>
+          <w:shd w:val="clear" w:color="auto" w:fill="FFFFFF"/>
+        </w:rPr>
+      </w:pPr>
+      <w:proofErr w:type="spellStart"/>
+      <w:r>
+        <w:rPr>
+          <w:rFonts w:ascii="Arial" w:hAnsi="Arial" w:cs="Arial"/>
+          <w:sz w:val="24"/>
+          <w:szCs w:val="24"/>
+          <w:shd w:val="clear" w:color="auto" w:fill="FFFFFF"/>
+        </w:rPr>
+        <w:t>Developing</w:t>
+      </w:r>
+      <w:proofErr w:type="spellEnd"/>
+      <w:r>
+        <w:rPr>
+          <w:rFonts w:ascii="Arial" w:hAnsi="Arial" w:cs="Arial"/>
+          <w:sz w:val="24"/>
+          <w:szCs w:val="24"/>
+          <w:shd w:val="clear" w:color="auto" w:fill="FFFFFF"/>
+        </w:rPr>
+        <w:t xml:space="preserve"> </w:t>
+      </w:r>
+      <w:proofErr w:type="spellStart"/>
+      <w:r>
+        <w:rPr>
+          <w:rFonts w:ascii="Arial" w:hAnsi="Arial" w:cs="Arial"/>
+          <w:sz w:val="24"/>
+          <w:szCs w:val="24"/>
+          <w:shd w:val="clear" w:color="auto" w:fill="FFFFFF"/>
+        </w:rPr>
+        <w:t>Functional</w:t>
+      </w:r>
+      <w:proofErr w:type="spellEnd"/>
+      <w:r>
+        <w:rPr>
+          <w:rFonts w:ascii="Arial" w:hAnsi="Arial" w:cs="Arial"/>
+          <w:sz w:val="24"/>
+          <w:szCs w:val="24"/>
+          <w:shd w:val="clear" w:color="auto" w:fill="FFFFFF"/>
+        </w:rPr>
+        <w:t xml:space="preserve"> </w:t>
+      </w:r>
+      <w:proofErr w:type="spellStart"/>
+      <w:r>
+        <w:rPr>
+          <w:rFonts w:ascii="Arial" w:hAnsi="Arial" w:cs="Arial"/>
+          <w:sz w:val="24"/>
+          <w:szCs w:val="24"/>
+          <w:shd w:val="clear" w:color="auto" w:fill="FFFFFF"/>
+        </w:rPr>
+        <w:t>Thinking</w:t>
+      </w:r>
+      <w:proofErr w:type="spellEnd"/>
+      <w:r>
+        <w:rPr>
+          <w:rFonts w:ascii="Arial" w:hAnsi="Arial" w:cs="Arial"/>
+          <w:sz w:val="24"/>
+          <w:szCs w:val="24"/>
+          <w:shd w:val="clear" w:color="auto" w:fill="FFFFFF"/>
+        </w:rPr>
+        <w:t xml:space="preserve">: from Concrete to </w:t>
+      </w:r>
+      <w:proofErr w:type="spellStart"/>
+      <w:r>
+        <w:rPr>
+          <w:rFonts w:ascii="Arial" w:hAnsi="Arial" w:cs="Arial"/>
+          <w:sz w:val="24"/>
+          <w:szCs w:val="24"/>
+          <w:shd w:val="clear" w:color="auto" w:fill="FFFFFF"/>
+        </w:rPr>
+        <w:t>Abstract</w:t>
+      </w:r>
+      <w:proofErr w:type="spellEnd"/>
+      <w:r>
+        <w:rPr>
+          <w:rFonts w:ascii="Arial" w:hAnsi="Arial" w:cs="Arial"/>
+          <w:sz w:val="24"/>
+          <w:szCs w:val="24"/>
+          <w:shd w:val="clear" w:color="auto" w:fill="FFFFFF"/>
+        </w:rPr>
+        <w:t xml:space="preserve"> Through an </w:t>
+      </w:r>
+      <w:proofErr w:type="spellStart"/>
+      <w:r>
+        <w:rPr>
+          <w:rFonts w:ascii="Arial" w:hAnsi="Arial" w:cs="Arial"/>
+          <w:sz w:val="24"/>
+          <w:szCs w:val="24"/>
+          <w:shd w:val="clear" w:color="auto" w:fill="FFFFFF"/>
+        </w:rPr>
+        <w:t>Embodied</w:t>
+      </w:r>
+      <w:proofErr w:type="spellEnd"/>
+      <w:r>
+        <w:rPr>
+          <w:rFonts w:ascii="Arial" w:hAnsi="Arial" w:cs="Arial"/>
+          <w:sz w:val="24"/>
+          <w:szCs w:val="24"/>
+          <w:shd w:val="clear" w:color="auto" w:fill="FFFFFF"/>
+        </w:rPr>
+        <w:t xml:space="preserve"> </w:t>
+      </w:r>
+      <w:proofErr w:type="spellStart"/>
+      <w:r>
+        <w:rPr>
+          <w:rFonts w:ascii="Arial" w:hAnsi="Arial" w:cs="Arial"/>
+          <w:sz w:val="24"/>
+          <w:szCs w:val="24"/>
+          <w:shd w:val="clear" w:color="auto" w:fill="FFFFFF"/>
+        </w:rPr>
+        <w:t>Design</w:t>
+      </w:r>
+      <w:proofErr w:type="spellEnd"/>
+    </w:p>
+    <w:p>
+      <w:pPr>
+        <w:pStyle w:val="Prrafodelista"/>
+        <w:rPr>
+          <w:rFonts w:ascii="Arial" w:hAnsi="Arial" w:cs="Arial"/>
+          <w:sz w:val="24"/>
+          <w:szCs w:val="24"/>
+          <w:shd w:val="clear" w:color="auto" w:fill="FFFFFF"/>
+        </w:rPr>
+      </w:pPr>
+    </w:p>
+    <w:p>
+      <w:pPr>
+        <w:pStyle w:val="Prrafodelista"/>
+        <w:rPr>
+          <w:rFonts w:ascii="Arial" w:hAnsi="Arial" w:cs="Arial"/>
+          <w:sz w:val="24"/>
+          <w:szCs w:val="24"/>
+          <w:shd w:val="clear" w:color="auto" w:fill="FFFFFF"/>
+        </w:rPr>
+      </w:pPr>
+      <w:r>
+        <w:rPr>
+          <w:rFonts w:ascii="Arial" w:hAnsi="Arial" w:cs="Arial"/>
+          <w:sz w:val="24"/>
+          <w:szCs w:val="24"/>
+          <w:shd w:val="clear" w:color="auto" w:fill="FFFFFF"/>
+        </w:rPr>
+        <w:t xml:space="preserve">[[[[    PENDIENTE  </w:t>
+      </w:r>
+      <w:proofErr w:type="gramStart"/>
+      <w:r>
+        <w:rPr>
+          <w:rFonts w:ascii="Arial" w:hAnsi="Arial" w:cs="Arial"/>
+          <w:sz w:val="24"/>
+          <w:szCs w:val="24"/>
+          <w:shd w:val="clear" w:color="auto" w:fill="FFFFFF"/>
+        </w:rPr>
+        <w:t xml:space="preserve">  ]</w:t>
+      </w:r>
+      <w:proofErr w:type="gramEnd"/>
+      <w:r>
+        <w:rPr>
+          <w:rFonts w:ascii="Arial" w:hAnsi="Arial" w:cs="Arial"/>
+          <w:sz w:val="24"/>
+          <w:szCs w:val="24"/>
+          <w:shd w:val="clear" w:color="auto" w:fill="FFFFFF"/>
+        </w:rPr>
+        <w:t>]]]</w:t>
+      </w:r>
+    </w:p>
+    <w:p>
+      <w:pPr>
+        <w:pStyle w:val="Prrafodelista"/>
+        <w:rPr>
+          <w:rFonts w:ascii="Arial" w:hAnsi="Arial" w:cs="Arial"/>
+          <w:sz w:val="24"/>
+          <w:szCs w:val="24"/>
+          <w:shd w:val="clear" w:color="auto" w:fill="FFFFFF"/>
+        </w:rPr>
+      </w:pPr>
+    </w:p>
+    <w:p>
+      <w:pPr>
+        <w:pStyle w:val="Prrafodelista"/>
+        <w:rPr>
+          <w:rFonts w:ascii="Arial" w:hAnsi="Arial" w:cs="Arial"/>
+          <w:sz w:val="24"/>
+          <w:szCs w:val="24"/>
+          <w:shd w:val="clear" w:color="auto" w:fill="FFFFFF"/>
+        </w:rPr>
+      </w:pPr>
+      <w:proofErr w:type="spellStart"/>
+      <w:r>
+        <w:rPr>
+          <w:rFonts w:ascii="Arial" w:hAnsi="Arial" w:cs="Arial"/>
+          <w:sz w:val="24"/>
+          <w:szCs w:val="24"/>
+          <w:shd w:val="clear" w:color="auto" w:fill="FFFFFF"/>
+        </w:rPr>
+        <w:lastRenderedPageBreak/>
         <w:t>Wei</w:t>
       </w:r>
       <w:proofErr w:type="spellEnd"/>
@@ -10527,7 +12414,7 @@
         </w:rPr>
         <w:t xml:space="preserve">. </w:t>
       </w:r>
-      <w:hyperlink r:id="rId42" w:history="1">
+      <w:hyperlink r:id="rId43" w:history="1">
         <w:r>
           <w:rPr>
             <w:rStyle w:val="Hipervnculo"/>
@@ -10552,19 +12439,366 @@
     </w:p>
     <w:p>
       <w:pPr>
-        <w:rPr>
-          <w:rFonts w:ascii="Arial" w:hAnsi="Arial" w:cs="Arial"/>
-          <w:sz w:val="24"/>
-          <w:szCs w:val="24"/>
-          <w:shd w:val="clear" w:color="auto" w:fill="FCFCFC"/>
-        </w:rPr>
-      </w:pPr>
-    </w:p>
-    <w:p>
-      <w:pPr>
-        <w:rPr>
-          <w:rFonts w:ascii="Arial" w:hAnsi="Arial" w:cs="Arial"/>
-          <w:color w:val="333333"/>
+        <w:pStyle w:val="Prrafodelista"/>
+        <w:numPr>
+          <w:ilvl w:val="0"/>
+          <w:numId w:val="1"/>
+        </w:numPr>
+        <w:rPr>
+          <w:rFonts w:ascii="Arial" w:hAnsi="Arial" w:cs="Arial"/>
+          <w:sz w:val="24"/>
+          <w:szCs w:val="24"/>
+          <w:shd w:val="clear" w:color="auto" w:fill="FCFCFC"/>
+        </w:rPr>
+      </w:pPr>
+      <w:r>
+        <w:rPr>
+          <w:rFonts w:ascii="Arial" w:hAnsi="Arial" w:cs="Arial"/>
+          <w:sz w:val="24"/>
+          <w:szCs w:val="24"/>
+          <w:shd w:val="clear" w:color="auto" w:fill="FCFCFC"/>
+        </w:rPr>
+        <w:t xml:space="preserve">The </w:t>
+      </w:r>
+      <w:proofErr w:type="spellStart"/>
+      <w:r>
+        <w:rPr>
+          <w:rFonts w:ascii="Arial" w:hAnsi="Arial" w:cs="Arial"/>
+          <w:sz w:val="24"/>
+          <w:szCs w:val="24"/>
+          <w:shd w:val="clear" w:color="auto" w:fill="FCFCFC"/>
+        </w:rPr>
+        <w:t>effect</w:t>
+      </w:r>
+      <w:proofErr w:type="spellEnd"/>
+      <w:r>
+        <w:rPr>
+          <w:rFonts w:ascii="Arial" w:hAnsi="Arial" w:cs="Arial"/>
+          <w:sz w:val="24"/>
+          <w:szCs w:val="24"/>
+          <w:shd w:val="clear" w:color="auto" w:fill="FCFCFC"/>
+        </w:rPr>
+        <w:t xml:space="preserve"> of </w:t>
+      </w:r>
+      <w:proofErr w:type="spellStart"/>
+      <w:r>
+        <w:rPr>
+          <w:rFonts w:ascii="Arial" w:hAnsi="Arial" w:cs="Arial"/>
+          <w:sz w:val="24"/>
+          <w:szCs w:val="24"/>
+          <w:shd w:val="clear" w:color="auto" w:fill="FCFCFC"/>
+        </w:rPr>
+        <w:t>implementing</w:t>
+      </w:r>
+      <w:proofErr w:type="spellEnd"/>
+      <w:r>
+        <w:rPr>
+          <w:rFonts w:ascii="Arial" w:hAnsi="Arial" w:cs="Arial"/>
+          <w:sz w:val="24"/>
+          <w:szCs w:val="24"/>
+          <w:shd w:val="clear" w:color="auto" w:fill="FCFCFC"/>
+        </w:rPr>
+        <w:t xml:space="preserve"> a </w:t>
+      </w:r>
+      <w:proofErr w:type="spellStart"/>
+      <w:r>
+        <w:rPr>
+          <w:rFonts w:ascii="Arial" w:hAnsi="Arial" w:cs="Arial"/>
+          <w:sz w:val="24"/>
+          <w:szCs w:val="24"/>
+          <w:shd w:val="clear" w:color="auto" w:fill="FCFCFC"/>
+        </w:rPr>
+        <w:t>critical</w:t>
+      </w:r>
+      <w:proofErr w:type="spellEnd"/>
+      <w:r>
+        <w:rPr>
+          <w:rFonts w:ascii="Arial" w:hAnsi="Arial" w:cs="Arial"/>
+          <w:sz w:val="24"/>
+          <w:szCs w:val="24"/>
+          <w:shd w:val="clear" w:color="auto" w:fill="FCFCFC"/>
+        </w:rPr>
+        <w:t xml:space="preserve"> </w:t>
+      </w:r>
+      <w:proofErr w:type="spellStart"/>
+      <w:r>
+        <w:rPr>
+          <w:rFonts w:ascii="Arial" w:hAnsi="Arial" w:cs="Arial"/>
+          <w:sz w:val="24"/>
+          <w:szCs w:val="24"/>
+          <w:shd w:val="clear" w:color="auto" w:fill="FCFCFC"/>
+        </w:rPr>
+        <w:t>thinking</w:t>
+      </w:r>
+      <w:proofErr w:type="spellEnd"/>
+      <w:r>
+        <w:rPr>
+          <w:rFonts w:ascii="Arial" w:hAnsi="Arial" w:cs="Arial"/>
+          <w:sz w:val="24"/>
+          <w:szCs w:val="24"/>
+          <w:shd w:val="clear" w:color="auto" w:fill="FCFCFC"/>
+        </w:rPr>
+        <w:t xml:space="preserve"> </w:t>
+      </w:r>
+      <w:proofErr w:type="spellStart"/>
+      <w:r>
+        <w:rPr>
+          <w:rFonts w:ascii="Arial" w:hAnsi="Arial" w:cs="Arial"/>
+          <w:sz w:val="24"/>
+          <w:szCs w:val="24"/>
+          <w:shd w:val="clear" w:color="auto" w:fill="FCFCFC"/>
+        </w:rPr>
+        <w:t>intervention</w:t>
+      </w:r>
+      <w:proofErr w:type="spellEnd"/>
+      <w:r>
+        <w:rPr>
+          <w:rFonts w:ascii="Arial" w:hAnsi="Arial" w:cs="Arial"/>
+          <w:sz w:val="24"/>
+          <w:szCs w:val="24"/>
+          <w:shd w:val="clear" w:color="auto" w:fill="FCFCFC"/>
+        </w:rPr>
+        <w:t xml:space="preserve"> </w:t>
+      </w:r>
+      <w:proofErr w:type="spellStart"/>
+      <w:r>
+        <w:rPr>
+          <w:rFonts w:ascii="Arial" w:hAnsi="Arial" w:cs="Arial"/>
+          <w:sz w:val="24"/>
+          <w:szCs w:val="24"/>
+          <w:shd w:val="clear" w:color="auto" w:fill="FCFCFC"/>
+        </w:rPr>
+        <w:t>program</w:t>
+      </w:r>
+      <w:proofErr w:type="spellEnd"/>
+      <w:r>
+        <w:rPr>
+          <w:rFonts w:ascii="Arial" w:hAnsi="Arial" w:cs="Arial"/>
+          <w:sz w:val="24"/>
+          <w:szCs w:val="24"/>
+          <w:shd w:val="clear" w:color="auto" w:fill="FCFCFC"/>
+        </w:rPr>
+        <w:t xml:space="preserve"> on English </w:t>
+      </w:r>
+      <w:proofErr w:type="spellStart"/>
+      <w:r>
+        <w:rPr>
+          <w:rFonts w:ascii="Arial" w:hAnsi="Arial" w:cs="Arial"/>
+          <w:sz w:val="24"/>
+          <w:szCs w:val="24"/>
+          <w:shd w:val="clear" w:color="auto" w:fill="FCFCFC"/>
+        </w:rPr>
+        <w:t>language</w:t>
+      </w:r>
+      <w:proofErr w:type="spellEnd"/>
+      <w:r>
+        <w:rPr>
+          <w:rFonts w:ascii="Arial" w:hAnsi="Arial" w:cs="Arial"/>
+          <w:sz w:val="24"/>
+          <w:szCs w:val="24"/>
+          <w:shd w:val="clear" w:color="auto" w:fill="FCFCFC"/>
+        </w:rPr>
+        <w:t xml:space="preserve"> </w:t>
+      </w:r>
+      <w:proofErr w:type="spellStart"/>
+      <w:r>
+        <w:rPr>
+          <w:rFonts w:ascii="Arial" w:hAnsi="Arial" w:cs="Arial"/>
+          <w:sz w:val="24"/>
+          <w:szCs w:val="24"/>
+          <w:shd w:val="clear" w:color="auto" w:fill="FCFCFC"/>
+        </w:rPr>
+        <w:t>learners</w:t>
+      </w:r>
+      <w:proofErr w:type="spellEnd"/>
+      <w:r>
+        <w:rPr>
+          <w:rFonts w:ascii="Arial" w:hAnsi="Arial" w:cs="Arial"/>
+          <w:sz w:val="24"/>
+          <w:szCs w:val="24"/>
+          <w:shd w:val="clear" w:color="auto" w:fill="FCFCFC"/>
+        </w:rPr>
+        <w:t xml:space="preserve">’ </w:t>
+      </w:r>
+      <w:proofErr w:type="spellStart"/>
+      <w:r>
+        <w:rPr>
+          <w:rFonts w:ascii="Arial" w:hAnsi="Arial" w:cs="Arial"/>
+          <w:sz w:val="24"/>
+          <w:szCs w:val="24"/>
+          <w:shd w:val="clear" w:color="auto" w:fill="FCFCFC"/>
+        </w:rPr>
+        <w:t>critical</w:t>
+      </w:r>
+      <w:proofErr w:type="spellEnd"/>
+      <w:r>
+        <w:rPr>
+          <w:rFonts w:ascii="Arial" w:hAnsi="Arial" w:cs="Arial"/>
+          <w:sz w:val="24"/>
+          <w:szCs w:val="24"/>
+          <w:shd w:val="clear" w:color="auto" w:fill="FCFCFC"/>
+        </w:rPr>
+        <w:t xml:space="preserve"> </w:t>
+      </w:r>
+      <w:proofErr w:type="spellStart"/>
+      <w:r>
+        <w:rPr>
+          <w:rFonts w:ascii="Arial" w:hAnsi="Arial" w:cs="Arial"/>
+          <w:sz w:val="24"/>
+          <w:szCs w:val="24"/>
+          <w:shd w:val="clear" w:color="auto" w:fill="FCFCFC"/>
+        </w:rPr>
+        <w:t>thinking</w:t>
+      </w:r>
+      <w:proofErr w:type="spellEnd"/>
+      <w:r>
+        <w:rPr>
+          <w:rFonts w:ascii="Arial" w:hAnsi="Arial" w:cs="Arial"/>
+          <w:sz w:val="24"/>
+          <w:szCs w:val="24"/>
+          <w:shd w:val="clear" w:color="auto" w:fill="FCFCFC"/>
+        </w:rPr>
+        <w:t xml:space="preserve">, </w:t>
+      </w:r>
+      <w:proofErr w:type="spellStart"/>
+      <w:r>
+        <w:rPr>
+          <w:rFonts w:ascii="Arial" w:hAnsi="Arial" w:cs="Arial"/>
+          <w:sz w:val="24"/>
+          <w:szCs w:val="24"/>
+          <w:shd w:val="clear" w:color="auto" w:fill="FCFCFC"/>
+        </w:rPr>
+        <w:t>reading</w:t>
+      </w:r>
+      <w:proofErr w:type="spellEnd"/>
+      <w:r>
+        <w:rPr>
+          <w:rFonts w:ascii="Arial" w:hAnsi="Arial" w:cs="Arial"/>
+          <w:sz w:val="24"/>
+          <w:szCs w:val="24"/>
+          <w:shd w:val="clear" w:color="auto" w:fill="FCFCFC"/>
+        </w:rPr>
+        <w:t xml:space="preserve"> </w:t>
+      </w:r>
+      <w:proofErr w:type="spellStart"/>
+      <w:r>
+        <w:rPr>
+          <w:rFonts w:ascii="Arial" w:hAnsi="Arial" w:cs="Arial"/>
+          <w:sz w:val="24"/>
+          <w:szCs w:val="24"/>
+          <w:shd w:val="clear" w:color="auto" w:fill="FCFCFC"/>
+        </w:rPr>
+        <w:t>comprehension</w:t>
+      </w:r>
+      <w:proofErr w:type="spellEnd"/>
+      <w:r>
+        <w:rPr>
+          <w:rFonts w:ascii="Arial" w:hAnsi="Arial" w:cs="Arial"/>
+          <w:sz w:val="24"/>
+          <w:szCs w:val="24"/>
+          <w:shd w:val="clear" w:color="auto" w:fill="FCFCFC"/>
+        </w:rPr>
+        <w:t xml:space="preserve">, and </w:t>
+      </w:r>
+      <w:proofErr w:type="spellStart"/>
+      <w:r>
+        <w:rPr>
+          <w:rFonts w:ascii="Arial" w:hAnsi="Arial" w:cs="Arial"/>
+          <w:sz w:val="24"/>
+          <w:szCs w:val="24"/>
+          <w:shd w:val="clear" w:color="auto" w:fill="FCFCFC"/>
+        </w:rPr>
+        <w:t>classroom</w:t>
+      </w:r>
+      <w:proofErr w:type="spellEnd"/>
+      <w:r>
+        <w:rPr>
+          <w:rFonts w:ascii="Arial" w:hAnsi="Arial" w:cs="Arial"/>
+          <w:sz w:val="24"/>
+          <w:szCs w:val="24"/>
+          <w:shd w:val="clear" w:color="auto" w:fill="FCFCFC"/>
+        </w:rPr>
+        <w:t xml:space="preserve"> </w:t>
+      </w:r>
+      <w:proofErr w:type="spellStart"/>
+      <w:r>
+        <w:rPr>
+          <w:rFonts w:ascii="Arial" w:hAnsi="Arial" w:cs="Arial"/>
+          <w:sz w:val="24"/>
+          <w:szCs w:val="24"/>
+          <w:shd w:val="clear" w:color="auto" w:fill="FCFCFC"/>
+        </w:rPr>
+        <w:t>climate</w:t>
+      </w:r>
+      <w:proofErr w:type="spellEnd"/>
+    </w:p>
+    <w:p>
+      <w:pPr>
+        <w:pStyle w:val="Prrafodelista"/>
+        <w:rPr>
+          <w:rFonts w:ascii="Arial" w:hAnsi="Arial" w:cs="Arial"/>
+          <w:sz w:val="24"/>
+          <w:szCs w:val="24"/>
+          <w:shd w:val="clear" w:color="auto" w:fill="FCFCFC"/>
+        </w:rPr>
+      </w:pPr>
+    </w:p>
+    <w:p>
+      <w:pPr>
+        <w:pStyle w:val="Prrafodelista"/>
+        <w:rPr>
+          <w:rFonts w:ascii="Arial" w:hAnsi="Arial" w:cs="Arial"/>
+          <w:sz w:val="24"/>
+          <w:szCs w:val="24"/>
+          <w:shd w:val="clear" w:color="auto" w:fill="FCFCFC"/>
+        </w:rPr>
+      </w:pPr>
+      <w:r>
+        <w:rPr>
+          <w:rFonts w:ascii="Arial" w:hAnsi="Arial" w:cs="Arial"/>
+          <w:sz w:val="24"/>
+          <w:szCs w:val="24"/>
+          <w:shd w:val="clear" w:color="auto" w:fill="FCFCFC"/>
+        </w:rPr>
+        <w:t xml:space="preserve">[[[[    PENDIENTE  </w:t>
+      </w:r>
+      <w:proofErr w:type="gramStart"/>
+      <w:r>
+        <w:rPr>
+          <w:rFonts w:ascii="Arial" w:hAnsi="Arial" w:cs="Arial"/>
+          <w:sz w:val="24"/>
+          <w:szCs w:val="24"/>
+          <w:shd w:val="clear" w:color="auto" w:fill="FCFCFC"/>
+        </w:rPr>
+        <w:t xml:space="preserve">  ]</w:t>
+      </w:r>
+      <w:proofErr w:type="gramEnd"/>
+      <w:r>
+        <w:rPr>
+          <w:rFonts w:ascii="Arial" w:hAnsi="Arial" w:cs="Arial"/>
+          <w:sz w:val="24"/>
+          <w:szCs w:val="24"/>
+          <w:shd w:val="clear" w:color="auto" w:fill="FCFCFC"/>
+        </w:rPr>
+        <w:t>]]]</w:t>
+      </w:r>
+    </w:p>
+    <w:p>
+      <w:pPr>
+        <w:pStyle w:val="Prrafodelista"/>
+        <w:rPr>
+          <w:rFonts w:ascii="Arial" w:hAnsi="Arial" w:cs="Arial"/>
+          <w:sz w:val="24"/>
+          <w:szCs w:val="24"/>
+          <w:shd w:val="clear" w:color="auto" w:fill="FCFCFC"/>
+        </w:rPr>
+      </w:pPr>
+    </w:p>
+    <w:p>
+      <w:pPr>
+        <w:pStyle w:val="Prrafodelista"/>
+        <w:rPr>
+          <w:rFonts w:ascii="Arial" w:hAnsi="Arial" w:cs="Arial"/>
           <w:sz w:val="24"/>
           <w:szCs w:val="24"/>
           <w:shd w:val="clear" w:color="auto" w:fill="FCFCFC"/>
@@ -11068,7 +13302,7 @@
         </w:rPr>
         <w:t xml:space="preserve"> </w:t>
       </w:r>
-      <w:hyperlink r:id="rId43" w:history="1">
+      <w:hyperlink r:id="rId44" w:history="1">
         <w:r>
           <w:rPr>
             <w:rStyle w:val="Hipervnculo"/>
@@ -11098,24 +13332,6 @@
           <w:szCs w:val="24"/>
         </w:rPr>
       </w:pPr>
-    </w:p>
-    <w:p>
-      <w:pPr>
-        <w:rPr>
-          <w:rFonts w:ascii="Arial" w:hAnsi="Arial" w:cs="Arial"/>
-          <w:sz w:val="24"/>
-          <w:szCs w:val="24"/>
-        </w:rPr>
-      </w:pPr>
-    </w:p>
-    <w:p>
-      <w:pPr>
-        <w:rPr>
-          <w:rFonts w:ascii="Arial" w:hAnsi="Arial" w:cs="Arial"/>
-          <w:sz w:val="24"/>
-          <w:szCs w:val="24"/>
-        </w:rPr>
-      </w:pPr>
       <w:r>
         <w:rPr>
           <w:rFonts w:ascii="Arial" w:hAnsi="Arial" w:cs="Arial"/>
@@ -11127,6 +13343,85 @@
     </w:p>
     <w:p>
       <w:pPr>
+        <w:pStyle w:val="Prrafodelista"/>
+        <w:numPr>
+          <w:ilvl w:val="0"/>
+          <w:numId w:val="1"/>
+        </w:numPr>
+        <w:rPr>
+          <w:rFonts w:ascii="Arial" w:hAnsi="Arial" w:cs="Arial"/>
+          <w:sz w:val="24"/>
+          <w:szCs w:val="24"/>
+        </w:rPr>
+      </w:pPr>
+      <w:r>
+        <w:rPr>
+          <w:rFonts w:ascii="Arial" w:hAnsi="Arial" w:cs="Arial"/>
+          <w:sz w:val="24"/>
+          <w:szCs w:val="24"/>
+        </w:rPr>
+        <w:t>Educación del pensamiento crítico</w:t>
+      </w:r>
+    </w:p>
+    <w:p>
+      <w:pPr>
+        <w:pStyle w:val="Prrafodelista"/>
+        <w:rPr>
+          <w:rFonts w:ascii="Arial" w:hAnsi="Arial" w:cs="Arial"/>
+          <w:sz w:val="24"/>
+          <w:szCs w:val="24"/>
+        </w:rPr>
+      </w:pPr>
+    </w:p>
+    <w:p>
+      <w:pPr>
+        <w:pStyle w:val="Prrafodelista"/>
+        <w:rPr>
+          <w:rFonts w:ascii="Arial" w:hAnsi="Arial" w:cs="Arial"/>
+          <w:sz w:val="24"/>
+          <w:szCs w:val="24"/>
+        </w:rPr>
+      </w:pPr>
+      <w:r>
+        <w:rPr>
+          <w:rFonts w:ascii="Arial" w:hAnsi="Arial" w:cs="Arial"/>
+          <w:sz w:val="24"/>
+          <w:szCs w:val="24"/>
+        </w:rPr>
+        <w:t xml:space="preserve">[[[[    PENDIENTE  </w:t>
+      </w:r>
+      <w:proofErr w:type="gramStart"/>
+      <w:r>
+        <w:rPr>
+          <w:rFonts w:ascii="Arial" w:hAnsi="Arial" w:cs="Arial"/>
+          <w:sz w:val="24"/>
+          <w:szCs w:val="24"/>
+        </w:rPr>
+        <w:t xml:space="preserve">  ]</w:t>
+      </w:r>
+      <w:proofErr w:type="gramEnd"/>
+      <w:r>
+        <w:rPr>
+          <w:rFonts w:ascii="Arial" w:hAnsi="Arial" w:cs="Arial"/>
+          <w:sz w:val="24"/>
+          <w:szCs w:val="24"/>
+        </w:rPr>
+        <w:t>]]]</w:t>
+      </w:r>
+    </w:p>
+    <w:p>
+      <w:pPr>
+        <w:pStyle w:val="Prrafodelista"/>
+        <w:rPr>
+          <w:rFonts w:ascii="Arial" w:hAnsi="Arial" w:cs="Arial"/>
+          <w:sz w:val="24"/>
+          <w:szCs w:val="24"/>
+        </w:rPr>
+      </w:pPr>
+    </w:p>
+    <w:p>
+      <w:pPr>
+        <w:pStyle w:val="Prrafodelista"/>
         <w:rPr>
           <w:rFonts w:ascii="Arial" w:hAnsi="Arial" w:cs="Arial"/>
           <w:sz w:val="24"/>
@@ -11190,31 +13485,107 @@
     </w:p>
     <w:p>
       <w:pPr>
-        <w:rPr>
-          <w:rFonts w:ascii="Arial" w:hAnsi="Arial" w:cs="Arial"/>
-          <w:sz w:val="24"/>
-          <w:szCs w:val="24"/>
-          <w:shd w:val="clear" w:color="auto" w:fill="FFFFFF"/>
-        </w:rPr>
-      </w:pPr>
-    </w:p>
-    <w:p>
-      <w:pPr>
-        <w:rPr>
-          <w:rFonts w:ascii="Arial" w:hAnsi="Arial" w:cs="Arial"/>
-          <w:sz w:val="24"/>
-          <w:szCs w:val="24"/>
-          <w:shd w:val="clear" w:color="auto" w:fill="FFFFFF"/>
-        </w:rPr>
-      </w:pPr>
-      <w:r>
-        <w:rPr>
-          <w:rFonts w:ascii="Arial" w:hAnsi="Arial" w:cs="Arial"/>
-          <w:sz w:val="24"/>
-          <w:szCs w:val="24"/>
-          <w:shd w:val="clear" w:color="auto" w:fill="FFFFFF"/>
-        </w:rPr>
-        <w:lastRenderedPageBreak/>
+        <w:pStyle w:val="Prrafodelista"/>
+        <w:numPr>
+          <w:ilvl w:val="0"/>
+          <w:numId w:val="1"/>
+        </w:numPr>
+        <w:rPr>
+          <w:rFonts w:ascii="Arial" w:hAnsi="Arial" w:cs="Arial"/>
+          <w:sz w:val="24"/>
+          <w:szCs w:val="24"/>
+          <w:shd w:val="clear" w:color="auto" w:fill="FFFFFF"/>
+        </w:rPr>
+      </w:pPr>
+      <w:r>
+        <w:rPr>
+          <w:rFonts w:ascii="Arial" w:hAnsi="Arial" w:cs="Arial"/>
+          <w:sz w:val="24"/>
+          <w:szCs w:val="24"/>
+          <w:shd w:val="clear" w:color="auto" w:fill="FFFFFF"/>
+        </w:rPr>
+        <w:t>Efecto de un modelo de metodología centrada en el aprendizaje sobre el pensamiento crítico, el pensamiento creativo y la capacidad de resolución de problemas en estudiantes con talento académico</w:t>
+      </w:r>
+    </w:p>
+    <w:p>
+      <w:pPr>
+        <w:pStyle w:val="Prrafodelista"/>
+        <w:rPr>
+          <w:rFonts w:ascii="Arial" w:hAnsi="Arial" w:cs="Arial"/>
+          <w:sz w:val="24"/>
+          <w:szCs w:val="24"/>
+          <w:shd w:val="clear" w:color="auto" w:fill="FFFFFF"/>
+        </w:rPr>
+      </w:pPr>
+    </w:p>
+    <w:p>
+      <w:pPr>
+        <w:pStyle w:val="Prrafodelista"/>
+        <w:rPr>
+          <w:rFonts w:ascii="Arial" w:hAnsi="Arial" w:cs="Arial"/>
+          <w:sz w:val="24"/>
+          <w:szCs w:val="24"/>
+          <w:shd w:val="clear" w:color="auto" w:fill="FFFFFF"/>
+        </w:rPr>
+      </w:pPr>
+      <w:r>
+        <w:rPr>
+          <w:rFonts w:ascii="Arial" w:hAnsi="Arial" w:cs="Arial"/>
+          <w:sz w:val="24"/>
+          <w:szCs w:val="24"/>
+          <w:shd w:val="clear" w:color="auto" w:fill="FFFFFF"/>
+        </w:rPr>
+        <w:t xml:space="preserve">[[[[    PENDIENTE  </w:t>
+      </w:r>
+      <w:proofErr w:type="gramStart"/>
+      <w:r>
+        <w:rPr>
+          <w:rFonts w:ascii="Arial" w:hAnsi="Arial" w:cs="Arial"/>
+          <w:sz w:val="24"/>
+          <w:szCs w:val="24"/>
+          <w:shd w:val="clear" w:color="auto" w:fill="FFFFFF"/>
+        </w:rPr>
+        <w:t xml:space="preserve">  ]</w:t>
+      </w:r>
+      <w:proofErr w:type="gramEnd"/>
+      <w:r>
+        <w:rPr>
+          <w:rFonts w:ascii="Arial" w:hAnsi="Arial" w:cs="Arial"/>
+          <w:sz w:val="24"/>
+          <w:szCs w:val="24"/>
+          <w:shd w:val="clear" w:color="auto" w:fill="FFFFFF"/>
+        </w:rPr>
+        <w:t>]]]</w:t>
+      </w:r>
+    </w:p>
+    <w:p>
+      <w:pPr>
+        <w:pStyle w:val="Prrafodelista"/>
+        <w:rPr>
+          <w:rFonts w:ascii="Arial" w:hAnsi="Arial" w:cs="Arial"/>
+          <w:sz w:val="24"/>
+          <w:szCs w:val="24"/>
+          <w:shd w:val="clear" w:color="auto" w:fill="FFFFFF"/>
+        </w:rPr>
+      </w:pPr>
+    </w:p>
+    <w:p>
+      <w:pPr>
+        <w:pStyle w:val="Prrafodelista"/>
+        <w:rPr>
+          <w:rFonts w:ascii="Arial" w:hAnsi="Arial" w:cs="Arial"/>
+          <w:sz w:val="24"/>
+          <w:szCs w:val="24"/>
+          <w:shd w:val="clear" w:color="auto" w:fill="FFFFFF"/>
+        </w:rPr>
+      </w:pPr>
+      <w:r>
+        <w:rPr>
+          <w:rFonts w:ascii="Arial" w:hAnsi="Arial" w:cs="Arial"/>
+          <w:sz w:val="24"/>
+          <w:szCs w:val="24"/>
+          <w:shd w:val="clear" w:color="auto" w:fill="FFFFFF"/>
+        </w:rPr>
         <w:t>Cáceres-</w:t>
       </w:r>
       <w:r>
@@ -11258,15 +13629,159 @@
     </w:p>
     <w:p>
       <w:pPr>
-        <w:rPr>
-          <w:rFonts w:ascii="Arial" w:hAnsi="Arial" w:cs="Arial"/>
-          <w:sz w:val="24"/>
-          <w:szCs w:val="24"/>
-        </w:rPr>
-      </w:pPr>
-    </w:p>
-    <w:p>
-      <w:pPr>
+        <w:pStyle w:val="Prrafodelista"/>
+        <w:numPr>
+          <w:ilvl w:val="0"/>
+          <w:numId w:val="1"/>
+        </w:numPr>
+        <w:rPr>
+          <w:rFonts w:ascii="Arial" w:hAnsi="Arial" w:cs="Arial"/>
+          <w:sz w:val="24"/>
+          <w:szCs w:val="24"/>
+        </w:rPr>
+      </w:pPr>
+      <w:proofErr w:type="spellStart"/>
+      <w:r>
+        <w:rPr>
+          <w:rFonts w:ascii="Arial" w:hAnsi="Arial" w:cs="Arial"/>
+          <w:sz w:val="24"/>
+          <w:szCs w:val="24"/>
+        </w:rPr>
+        <w:t>How</w:t>
+      </w:r>
+      <w:proofErr w:type="spellEnd"/>
+      <w:r>
+        <w:rPr>
+          <w:rFonts w:ascii="Arial" w:hAnsi="Arial" w:cs="Arial"/>
+          <w:sz w:val="24"/>
+          <w:szCs w:val="24"/>
+        </w:rPr>
+        <w:t xml:space="preserve"> to </w:t>
+      </w:r>
+      <w:proofErr w:type="spellStart"/>
+      <w:r>
+        <w:rPr>
+          <w:rFonts w:ascii="Arial" w:hAnsi="Arial" w:cs="Arial"/>
+          <w:sz w:val="24"/>
+          <w:szCs w:val="24"/>
+        </w:rPr>
+        <w:t>Improve</w:t>
+      </w:r>
+      <w:proofErr w:type="spellEnd"/>
+      <w:r>
+        <w:rPr>
+          <w:rFonts w:ascii="Arial" w:hAnsi="Arial" w:cs="Arial"/>
+          <w:sz w:val="24"/>
+          <w:szCs w:val="24"/>
+        </w:rPr>
+        <w:t xml:space="preserve"> </w:t>
+      </w:r>
+      <w:proofErr w:type="spellStart"/>
+      <w:r>
+        <w:rPr>
+          <w:rFonts w:ascii="Arial" w:hAnsi="Arial" w:cs="Arial"/>
+          <w:sz w:val="24"/>
+          <w:szCs w:val="24"/>
+        </w:rPr>
+        <w:t>Computational</w:t>
+      </w:r>
+      <w:proofErr w:type="spellEnd"/>
+      <w:r>
+        <w:rPr>
+          <w:rFonts w:ascii="Arial" w:hAnsi="Arial" w:cs="Arial"/>
+          <w:sz w:val="24"/>
+          <w:szCs w:val="24"/>
+        </w:rPr>
+        <w:t xml:space="preserve"> </w:t>
+      </w:r>
+      <w:proofErr w:type="spellStart"/>
+      <w:r>
+        <w:rPr>
+          <w:rFonts w:ascii="Arial" w:hAnsi="Arial" w:cs="Arial"/>
+          <w:sz w:val="24"/>
+          <w:szCs w:val="24"/>
+        </w:rPr>
+        <w:t>Thinking</w:t>
+      </w:r>
+      <w:proofErr w:type="spellEnd"/>
+      <w:r>
+        <w:rPr>
+          <w:rFonts w:ascii="Arial" w:hAnsi="Arial" w:cs="Arial"/>
+          <w:sz w:val="24"/>
+          <w:szCs w:val="24"/>
+        </w:rPr>
+        <w:t xml:space="preserve">: a Case </w:t>
+      </w:r>
+      <w:proofErr w:type="spellStart"/>
+      <w:r>
+        <w:rPr>
+          <w:rFonts w:ascii="Arial" w:hAnsi="Arial" w:cs="Arial"/>
+          <w:sz w:val="24"/>
+          <w:szCs w:val="24"/>
+        </w:rPr>
+        <w:t>Study</w:t>
+      </w:r>
+      <w:proofErr w:type="spellEnd"/>
+    </w:p>
+    <w:p>
+      <w:pPr>
+        <w:pStyle w:val="Prrafodelista"/>
+        <w:rPr>
+          <w:rFonts w:ascii="Arial" w:hAnsi="Arial" w:cs="Arial"/>
+          <w:sz w:val="24"/>
+          <w:szCs w:val="24"/>
+        </w:rPr>
+      </w:pPr>
+    </w:p>
+    <w:p>
+      <w:pPr>
+        <w:pStyle w:val="Prrafodelista"/>
+        <w:rPr>
+          <w:rFonts w:ascii="Arial" w:hAnsi="Arial" w:cs="Arial"/>
+          <w:sz w:val="24"/>
+          <w:szCs w:val="24"/>
+        </w:rPr>
+      </w:pPr>
+      <w:r>
+        <w:rPr>
+          <w:rFonts w:ascii="Arial" w:hAnsi="Arial" w:cs="Arial"/>
+          <w:sz w:val="24"/>
+          <w:szCs w:val="24"/>
+        </w:rPr>
+        <w:t xml:space="preserve">[[[[    PENDIENTE  </w:t>
+      </w:r>
+      <w:proofErr w:type="gramStart"/>
+      <w:r>
+        <w:rPr>
+          <w:rFonts w:ascii="Arial" w:hAnsi="Arial" w:cs="Arial"/>
+          <w:sz w:val="24"/>
+          <w:szCs w:val="24"/>
+        </w:rPr>
+        <w:t xml:space="preserve">  ]</w:t>
+      </w:r>
+      <w:proofErr w:type="gramEnd"/>
+      <w:r>
+        <w:rPr>
+          <w:rFonts w:ascii="Arial" w:hAnsi="Arial" w:cs="Arial"/>
+          <w:sz w:val="24"/>
+          <w:szCs w:val="24"/>
+        </w:rPr>
+        <w:t>]]]</w:t>
+      </w:r>
+    </w:p>
+    <w:p>
+      <w:pPr>
+        <w:pStyle w:val="Prrafodelista"/>
+        <w:rPr>
+          <w:rFonts w:ascii="Arial" w:hAnsi="Arial" w:cs="Arial"/>
+          <w:sz w:val="24"/>
+          <w:szCs w:val="24"/>
+        </w:rPr>
+      </w:pPr>
+    </w:p>
+    <w:p>
+      <w:pPr>
+        <w:pStyle w:val="Prrafodelista"/>
         <w:rPr>
           <w:rFonts w:ascii="Arial" w:hAnsi="Arial" w:cs="Arial"/>
           <w:sz w:val="24"/>
@@ -11359,17 +13874,9 @@
           <w:sz w:val="24"/>
           <w:szCs w:val="24"/>
         </w:rPr>
-        <w:t>, 18(4), pp. 35-51.</w:t>
-      </w:r>
-      <w:r>
-        <w:rPr>
-          <w:rFonts w:ascii="Arial" w:hAnsi="Arial" w:cs="Arial"/>
-          <w:sz w:val="24"/>
-          <w:szCs w:val="24"/>
-        </w:rPr>
-        <w:t xml:space="preserve"> </w:t>
-      </w:r>
-      <w:hyperlink r:id="rId44" w:history="1">
+        <w:t xml:space="preserve">, 18(4), pp. 35-51. </w:t>
+      </w:r>
+      <w:hyperlink r:id="rId45" w:history="1">
         <w:r>
           <w:rPr>
             <w:rStyle w:val="Hipervnculo"/>
@@ -11393,15 +13900,85 @@
     </w:p>
     <w:p>
       <w:pPr>
-        <w:rPr>
-          <w:rFonts w:ascii="Arial" w:hAnsi="Arial" w:cs="Arial"/>
-          <w:sz w:val="24"/>
-          <w:szCs w:val="24"/>
-        </w:rPr>
-      </w:pPr>
-    </w:p>
-    <w:p>
-      <w:pPr>
+        <w:pStyle w:val="Prrafodelista"/>
+        <w:numPr>
+          <w:ilvl w:val="0"/>
+          <w:numId w:val="1"/>
+        </w:numPr>
+        <w:rPr>
+          <w:rFonts w:ascii="Arial" w:hAnsi="Arial" w:cs="Arial"/>
+          <w:sz w:val="24"/>
+          <w:szCs w:val="24"/>
+        </w:rPr>
+      </w:pPr>
+      <w:r>
+        <w:rPr>
+          <w:rFonts w:ascii="Arial" w:hAnsi="Arial" w:cs="Arial"/>
+          <w:sz w:val="24"/>
+          <w:szCs w:val="24"/>
+        </w:rPr>
+        <w:t>¿Robots o programación? El concepto de Pensamiento Computacional y los futuros maestros</w:t>
+      </w:r>
+    </w:p>
+    <w:p>
+      <w:pPr>
+        <w:pStyle w:val="Prrafodelista"/>
+        <w:rPr>
+          <w:rFonts w:ascii="Arial" w:hAnsi="Arial" w:cs="Arial"/>
+          <w:sz w:val="24"/>
+          <w:szCs w:val="24"/>
+        </w:rPr>
+      </w:pPr>
+    </w:p>
+    <w:p>
+      <w:pPr>
+        <w:pStyle w:val="Prrafodelista"/>
+        <w:rPr>
+          <w:rFonts w:ascii="Arial" w:hAnsi="Arial" w:cs="Arial"/>
+          <w:sz w:val="24"/>
+          <w:szCs w:val="24"/>
+        </w:rPr>
+      </w:pPr>
+      <w:r>
+        <w:rPr>
+          <w:rFonts w:ascii="Arial" w:hAnsi="Arial" w:cs="Arial"/>
+          <w:sz w:val="24"/>
+          <w:szCs w:val="24"/>
+        </w:rPr>
+        <w:t xml:space="preserve">[[[[    PENDIENTE  </w:t>
+      </w:r>
+      <w:proofErr w:type="gramStart"/>
+      <w:r>
+        <w:rPr>
+          <w:rFonts w:ascii="Arial" w:hAnsi="Arial" w:cs="Arial"/>
+          <w:sz w:val="24"/>
+          <w:szCs w:val="24"/>
+        </w:rPr>
+        <w:t xml:space="preserve">  ]</w:t>
+      </w:r>
+      <w:proofErr w:type="gramEnd"/>
+      <w:r>
+        <w:rPr>
+          <w:rFonts w:ascii="Arial" w:hAnsi="Arial" w:cs="Arial"/>
+          <w:sz w:val="24"/>
+          <w:szCs w:val="24"/>
+        </w:rPr>
+        <w:t>]]]</w:t>
+      </w:r>
+    </w:p>
+    <w:p>
+      <w:pPr>
+        <w:pStyle w:val="Prrafodelista"/>
+        <w:rPr>
+          <w:rFonts w:ascii="Arial" w:hAnsi="Arial" w:cs="Arial"/>
+          <w:sz w:val="24"/>
+          <w:szCs w:val="24"/>
+        </w:rPr>
+      </w:pPr>
+    </w:p>
+    <w:p>
+      <w:pPr>
+        <w:pStyle w:val="Prrafodelista"/>
         <w:rPr>
           <w:rFonts w:ascii="Arial" w:hAnsi="Arial" w:cs="Arial"/>
           <w:sz w:val="24"/>
@@ -11532,7 +14109,7 @@
         </w:rPr>
         <w:t xml:space="preserve">, 19(2), pp. 29-45. </w:t>
       </w:r>
-      <w:hyperlink r:id="rId45" w:history="1">
+      <w:hyperlink r:id="rId46" w:history="1">
         <w:r>
           <w:rPr>
             <w:rStyle w:val="Hipervnculo"/>
@@ -11555,15 +14132,85 @@
     </w:p>
     <w:p>
       <w:pPr>
-        <w:rPr>
-          <w:rFonts w:ascii="Arial" w:hAnsi="Arial" w:cs="Arial"/>
-          <w:sz w:val="24"/>
-          <w:szCs w:val="24"/>
-        </w:rPr>
-      </w:pPr>
-    </w:p>
-    <w:p>
-      <w:pPr>
+        <w:pStyle w:val="Prrafodelista"/>
+        <w:numPr>
+          <w:ilvl w:val="0"/>
+          <w:numId w:val="1"/>
+        </w:numPr>
+        <w:rPr>
+          <w:rFonts w:ascii="Arial" w:hAnsi="Arial" w:cs="Arial"/>
+          <w:sz w:val="24"/>
+          <w:szCs w:val="24"/>
+        </w:rPr>
+      </w:pPr>
+      <w:r>
+        <w:rPr>
+          <w:rFonts w:ascii="Arial" w:hAnsi="Arial" w:cs="Arial"/>
+          <w:sz w:val="24"/>
+          <w:szCs w:val="24"/>
+        </w:rPr>
+        <w:t>Una mirada alternativa acerca del residuo cognitivo cuando se introducen nuevas tecnologías. El caso de la resolución de problemas en ciencias</w:t>
+      </w:r>
+    </w:p>
+    <w:p>
+      <w:pPr>
+        <w:pStyle w:val="Prrafodelista"/>
+        <w:rPr>
+          <w:rFonts w:ascii="Arial" w:hAnsi="Arial" w:cs="Arial"/>
+          <w:sz w:val="24"/>
+          <w:szCs w:val="24"/>
+        </w:rPr>
+      </w:pPr>
+    </w:p>
+    <w:p>
+      <w:pPr>
+        <w:pStyle w:val="Prrafodelista"/>
+        <w:rPr>
+          <w:rFonts w:ascii="Arial" w:hAnsi="Arial" w:cs="Arial"/>
+          <w:sz w:val="24"/>
+          <w:szCs w:val="24"/>
+        </w:rPr>
+      </w:pPr>
+      <w:r>
+        <w:rPr>
+          <w:rFonts w:ascii="Arial" w:hAnsi="Arial" w:cs="Arial"/>
+          <w:sz w:val="24"/>
+          <w:szCs w:val="24"/>
+        </w:rPr>
+        <w:t xml:space="preserve">[[[[    PENDIENTE  </w:t>
+      </w:r>
+      <w:proofErr w:type="gramStart"/>
+      <w:r>
+        <w:rPr>
+          <w:rFonts w:ascii="Arial" w:hAnsi="Arial" w:cs="Arial"/>
+          <w:sz w:val="24"/>
+          <w:szCs w:val="24"/>
+        </w:rPr>
+        <w:t xml:space="preserve">  ]</w:t>
+      </w:r>
+      <w:proofErr w:type="gramEnd"/>
+      <w:r>
+        <w:rPr>
+          <w:rFonts w:ascii="Arial" w:hAnsi="Arial" w:cs="Arial"/>
+          <w:sz w:val="24"/>
+          <w:szCs w:val="24"/>
+        </w:rPr>
+        <w:t>]]]</w:t>
+      </w:r>
+    </w:p>
+    <w:p>
+      <w:pPr>
+        <w:pStyle w:val="Prrafodelista"/>
+        <w:rPr>
+          <w:rFonts w:ascii="Arial" w:hAnsi="Arial" w:cs="Arial"/>
+          <w:sz w:val="24"/>
+          <w:szCs w:val="24"/>
+        </w:rPr>
+      </w:pPr>
+    </w:p>
+    <w:p>
+      <w:pPr>
+        <w:pStyle w:val="Prrafodelista"/>
         <w:rPr>
           <w:rFonts w:ascii="Arial" w:hAnsi="Arial" w:cs="Arial"/>
           <w:sz w:val="24"/>
@@ -11614,15 +14261,85 @@
     </w:p>
     <w:p>
       <w:pPr>
-        <w:rPr>
-          <w:rFonts w:ascii="Arial" w:hAnsi="Arial" w:cs="Arial"/>
-          <w:sz w:val="24"/>
-          <w:szCs w:val="24"/>
-        </w:rPr>
-      </w:pPr>
-    </w:p>
-    <w:p>
-      <w:pPr>
+        <w:pStyle w:val="Prrafodelista"/>
+        <w:numPr>
+          <w:ilvl w:val="0"/>
+          <w:numId w:val="1"/>
+        </w:numPr>
+        <w:rPr>
+          <w:rFonts w:ascii="Arial" w:hAnsi="Arial" w:cs="Arial"/>
+          <w:sz w:val="24"/>
+          <w:szCs w:val="24"/>
+        </w:rPr>
+      </w:pPr>
+      <w:r>
+        <w:rPr>
+          <w:rFonts w:ascii="Arial" w:hAnsi="Arial" w:cs="Arial"/>
+          <w:sz w:val="24"/>
+          <w:szCs w:val="24"/>
+        </w:rPr>
+        <w:t>La enseñanza de la informática, la programación y el pensamiento computacional en los estudios preuniversitarios</w:t>
+      </w:r>
+    </w:p>
+    <w:p>
+      <w:pPr>
+        <w:pStyle w:val="Prrafodelista"/>
+        <w:rPr>
+          <w:rFonts w:ascii="Arial" w:hAnsi="Arial" w:cs="Arial"/>
+          <w:sz w:val="24"/>
+          <w:szCs w:val="24"/>
+        </w:rPr>
+      </w:pPr>
+    </w:p>
+    <w:p>
+      <w:pPr>
+        <w:pStyle w:val="Prrafodelista"/>
+        <w:rPr>
+          <w:rFonts w:ascii="Arial" w:hAnsi="Arial" w:cs="Arial"/>
+          <w:sz w:val="24"/>
+          <w:szCs w:val="24"/>
+        </w:rPr>
+      </w:pPr>
+      <w:r>
+        <w:rPr>
+          <w:rFonts w:ascii="Arial" w:hAnsi="Arial" w:cs="Arial"/>
+          <w:sz w:val="24"/>
+          <w:szCs w:val="24"/>
+        </w:rPr>
+        <w:t xml:space="preserve">[[[[    PENDIENTE  </w:t>
+      </w:r>
+      <w:proofErr w:type="gramStart"/>
+      <w:r>
+        <w:rPr>
+          <w:rFonts w:ascii="Arial" w:hAnsi="Arial" w:cs="Arial"/>
+          <w:sz w:val="24"/>
+          <w:szCs w:val="24"/>
+        </w:rPr>
+        <w:t xml:space="preserve">  ]</w:t>
+      </w:r>
+      <w:proofErr w:type="gramEnd"/>
+      <w:r>
+        <w:rPr>
+          <w:rFonts w:ascii="Arial" w:hAnsi="Arial" w:cs="Arial"/>
+          <w:sz w:val="24"/>
+          <w:szCs w:val="24"/>
+        </w:rPr>
+        <w:t>]]]</w:t>
+      </w:r>
+    </w:p>
+    <w:p>
+      <w:pPr>
+        <w:pStyle w:val="Prrafodelista"/>
+        <w:rPr>
+          <w:rFonts w:ascii="Arial" w:hAnsi="Arial" w:cs="Arial"/>
+          <w:sz w:val="24"/>
+          <w:szCs w:val="24"/>
+        </w:rPr>
+      </w:pPr>
+    </w:p>
+    <w:p>
+      <w:pPr>
+        <w:pStyle w:val="Prrafodelista"/>
         <w:rPr>
           <w:rFonts w:ascii="Arial" w:hAnsi="Arial" w:cs="Arial"/>
           <w:sz w:val="24"/>
@@ -11689,17 +14406,9 @@
           <w:sz w:val="24"/>
           <w:szCs w:val="24"/>
         </w:rPr>
-        <w:t xml:space="preserve"> Society,18(2), pp. 7-17.</w:t>
-      </w:r>
-      <w:r>
-        <w:rPr>
-          <w:rFonts w:ascii="Arial" w:hAnsi="Arial" w:cs="Arial"/>
-          <w:sz w:val="24"/>
-          <w:szCs w:val="24"/>
-        </w:rPr>
-        <w:t xml:space="preserve"> </w:t>
-      </w:r>
-      <w:hyperlink r:id="rId46" w:history="1">
+        <w:t xml:space="preserve"> Society,18(2), pp. 7-17. </w:t>
+      </w:r>
+      <w:hyperlink r:id="rId47" w:history="1">
         <w:r>
           <w:rPr>
             <w:rStyle w:val="Hipervnculo"/>
@@ -11722,15 +14431,85 @@
     </w:p>
     <w:p>
       <w:pPr>
-        <w:rPr>
-          <w:rFonts w:ascii="Arial" w:hAnsi="Arial" w:cs="Arial"/>
-          <w:sz w:val="24"/>
-          <w:szCs w:val="24"/>
-        </w:rPr>
-      </w:pPr>
-    </w:p>
-    <w:p>
-      <w:pPr>
+        <w:pStyle w:val="Prrafodelista"/>
+        <w:numPr>
+          <w:ilvl w:val="0"/>
+          <w:numId w:val="1"/>
+        </w:numPr>
+        <w:rPr>
+          <w:rFonts w:ascii="Arial" w:hAnsi="Arial" w:cs="Arial"/>
+          <w:sz w:val="24"/>
+          <w:szCs w:val="24"/>
+        </w:rPr>
+      </w:pPr>
+      <w:r>
+        <w:rPr>
+          <w:rFonts w:ascii="Arial" w:hAnsi="Arial" w:cs="Arial"/>
+          <w:sz w:val="24"/>
+          <w:szCs w:val="24"/>
+        </w:rPr>
+        <w:t>Hacia la educación del futuro: El pensamiento computacional como mecanismo de aprendizaje generativo</w:t>
+      </w:r>
+    </w:p>
+    <w:p>
+      <w:pPr>
+        <w:pStyle w:val="Prrafodelista"/>
+        <w:rPr>
+          <w:rFonts w:ascii="Arial" w:hAnsi="Arial" w:cs="Arial"/>
+          <w:sz w:val="24"/>
+          <w:szCs w:val="24"/>
+        </w:rPr>
+      </w:pPr>
+    </w:p>
+    <w:p>
+      <w:pPr>
+        <w:pStyle w:val="Prrafodelista"/>
+        <w:rPr>
+          <w:rFonts w:ascii="Arial" w:hAnsi="Arial" w:cs="Arial"/>
+          <w:sz w:val="24"/>
+          <w:szCs w:val="24"/>
+        </w:rPr>
+      </w:pPr>
+      <w:r>
+        <w:rPr>
+          <w:rFonts w:ascii="Arial" w:hAnsi="Arial" w:cs="Arial"/>
+          <w:sz w:val="24"/>
+          <w:szCs w:val="24"/>
+        </w:rPr>
+        <w:t xml:space="preserve">[[[[    PENDIENTE  </w:t>
+      </w:r>
+      <w:proofErr w:type="gramStart"/>
+      <w:r>
+        <w:rPr>
+          <w:rFonts w:ascii="Arial" w:hAnsi="Arial" w:cs="Arial"/>
+          <w:sz w:val="24"/>
+          <w:szCs w:val="24"/>
+        </w:rPr>
+        <w:t xml:space="preserve">  ]</w:t>
+      </w:r>
+      <w:proofErr w:type="gramEnd"/>
+      <w:r>
+        <w:rPr>
+          <w:rFonts w:ascii="Arial" w:hAnsi="Arial" w:cs="Arial"/>
+          <w:sz w:val="24"/>
+          <w:szCs w:val="24"/>
+        </w:rPr>
+        <w:t>]]]</w:t>
+      </w:r>
+    </w:p>
+    <w:p>
+      <w:pPr>
+        <w:pStyle w:val="Prrafodelista"/>
+        <w:rPr>
+          <w:rFonts w:ascii="Arial" w:hAnsi="Arial" w:cs="Arial"/>
+          <w:sz w:val="24"/>
+          <w:szCs w:val="24"/>
+        </w:rPr>
+      </w:pPr>
+    </w:p>
+    <w:p>
+      <w:pPr>
+        <w:pStyle w:val="Prrafodelista"/>
         <w:rPr>
           <w:rFonts w:ascii="Arial" w:hAnsi="Arial" w:cs="Arial"/>
           <w:sz w:val="24"/>
@@ -11809,7 +14588,7 @@
         </w:rPr>
         <w:t xml:space="preserve">, 18(2), pp. 33-58. </w:t>
       </w:r>
-      <w:hyperlink r:id="rId47" w:history="1">
+      <w:hyperlink r:id="rId48" w:history="1">
         <w:r>
           <w:rPr>
             <w:rStyle w:val="Hipervnculo"/>
@@ -11832,15 +14611,95 @@
     </w:p>
     <w:p>
       <w:pPr>
-        <w:rPr>
-          <w:rFonts w:ascii="Arial" w:hAnsi="Arial" w:cs="Arial"/>
-          <w:sz w:val="24"/>
-          <w:szCs w:val="24"/>
-        </w:rPr>
-      </w:pPr>
-    </w:p>
-    <w:p>
-      <w:pPr>
+        <w:pStyle w:val="Prrafodelista"/>
+        <w:numPr>
+          <w:ilvl w:val="0"/>
+          <w:numId w:val="1"/>
+        </w:numPr>
+        <w:rPr>
+          <w:rFonts w:ascii="Arial" w:hAnsi="Arial" w:cs="Arial"/>
+          <w:sz w:val="24"/>
+          <w:szCs w:val="24"/>
+        </w:rPr>
+      </w:pPr>
+      <w:proofErr w:type="spellStart"/>
+      <w:r>
+        <w:rPr>
+          <w:rFonts w:ascii="Arial" w:hAnsi="Arial" w:cs="Arial"/>
+          <w:sz w:val="24"/>
+          <w:szCs w:val="24"/>
+        </w:rPr>
+        <w:t>VirPLC</w:t>
+      </w:r>
+      <w:proofErr w:type="spellEnd"/>
+      <w:r>
+        <w:rPr>
+          <w:rFonts w:ascii="Arial" w:hAnsi="Arial" w:cs="Arial"/>
+          <w:sz w:val="24"/>
+          <w:szCs w:val="24"/>
+        </w:rPr>
+        <w:t>: una metodología para el desarrollo de capacidades, habilidades y autoestima mediante la estimulación de la lógica con una herramienta sencilla, funcional y dinámica</w:t>
+      </w:r>
+    </w:p>
+    <w:p>
+      <w:pPr>
+        <w:pStyle w:val="Prrafodelista"/>
+        <w:rPr>
+          <w:rFonts w:ascii="Arial" w:hAnsi="Arial" w:cs="Arial"/>
+          <w:sz w:val="24"/>
+          <w:szCs w:val="24"/>
+        </w:rPr>
+      </w:pPr>
+    </w:p>
+    <w:p>
+      <w:pPr>
+        <w:pStyle w:val="Prrafodelista"/>
+        <w:rPr>
+          <w:rFonts w:ascii="Arial" w:hAnsi="Arial" w:cs="Arial"/>
+          <w:sz w:val="24"/>
+          <w:szCs w:val="24"/>
+        </w:rPr>
+      </w:pPr>
+      <w:r>
+        <w:rPr>
+          <w:rFonts w:ascii="Arial" w:hAnsi="Arial" w:cs="Arial"/>
+          <w:sz w:val="24"/>
+          <w:szCs w:val="24"/>
+        </w:rPr>
+        <w:t xml:space="preserve">[[[[    PENDIENTE  </w:t>
+      </w:r>
+      <w:proofErr w:type="gramStart"/>
+      <w:r>
+        <w:rPr>
+          <w:rFonts w:ascii="Arial" w:hAnsi="Arial" w:cs="Arial"/>
+          <w:sz w:val="24"/>
+          <w:szCs w:val="24"/>
+        </w:rPr>
+        <w:t xml:space="preserve">  ]</w:t>
+      </w:r>
+      <w:proofErr w:type="gramEnd"/>
+      <w:r>
+        <w:rPr>
+          <w:rFonts w:ascii="Arial" w:hAnsi="Arial" w:cs="Arial"/>
+          <w:sz w:val="24"/>
+          <w:szCs w:val="24"/>
+        </w:rPr>
+        <w:t>]]]</w:t>
+      </w:r>
+    </w:p>
+    <w:p>
+      <w:pPr>
+        <w:pStyle w:val="Prrafodelista"/>
+        <w:rPr>
+          <w:rFonts w:ascii="Arial" w:hAnsi="Arial" w:cs="Arial"/>
+          <w:sz w:val="24"/>
+          <w:szCs w:val="24"/>
+        </w:rPr>
+      </w:pPr>
+    </w:p>
+    <w:p>
+      <w:pPr>
+        <w:pStyle w:val="Prrafodelista"/>
         <w:rPr>
           <w:rFonts w:ascii="Arial" w:hAnsi="Arial" w:cs="Arial"/>
           <w:sz w:val="24"/>
@@ -11871,7 +14730,16 @@
           <w:sz w:val="24"/>
           <w:szCs w:val="24"/>
         </w:rPr>
-        <w:t xml:space="preserve">: una metodología para el desarrollo de capacidades, habilidades y autoestima mediante la estimulación de la lógica con una herramienta sencilla, funcional y dinámica. </w:t>
+        <w:t xml:space="preserve">: una metodología para el desarrollo de capacidades, habilidades y autoestima mediante la estimulación de la lógica con una herramienta sencilla, </w:t>
+      </w:r>
+      <w:r>
+        <w:rPr>
+          <w:rFonts w:ascii="Arial" w:hAnsi="Arial" w:cs="Arial"/>
+          <w:sz w:val="24"/>
+          <w:szCs w:val="24"/>
+        </w:rPr>
+        <w:lastRenderedPageBreak/>
+        <w:t xml:space="preserve">funcional y dinámica. </w:t>
       </w:r>
       <w:proofErr w:type="spellStart"/>
       <w:r>
@@ -11933,17 +14801,9 @@
           <w:sz w:val="24"/>
           <w:szCs w:val="24"/>
         </w:rPr>
-        <w:t>18(2), pp. 59-69.</w:t>
-      </w:r>
-      <w:r>
-        <w:rPr>
-          <w:rFonts w:ascii="Arial" w:hAnsi="Arial" w:cs="Arial"/>
-          <w:sz w:val="24"/>
-          <w:szCs w:val="24"/>
-        </w:rPr>
-        <w:t xml:space="preserve"> </w:t>
-      </w:r>
-      <w:hyperlink r:id="rId48" w:history="1">
+        <w:t xml:space="preserve">18(2), pp. 59-69. </w:t>
+      </w:r>
+      <w:hyperlink r:id="rId49" w:history="1">
         <w:r>
           <w:rPr>
             <w:rStyle w:val="Hipervnculo"/>
@@ -11966,16 +14826,87 @@
     </w:p>
     <w:p>
       <w:pPr>
-        <w:rPr>
-          <w:rFonts w:ascii="Arial" w:hAnsi="Arial" w:cs="Arial"/>
-          <w:sz w:val="24"/>
-          <w:szCs w:val="24"/>
-        </w:rPr>
-      </w:pPr>
-    </w:p>
-    <w:p>
-      <w:pPr>
-        <w:rPr>
+        <w:pStyle w:val="Prrafodelista"/>
+        <w:numPr>
+          <w:ilvl w:val="0"/>
+          <w:numId w:val="1"/>
+        </w:numPr>
+        <w:rPr>
+          <w:rFonts w:ascii="Arial" w:hAnsi="Arial" w:cs="Arial"/>
+          <w:sz w:val="24"/>
+          <w:szCs w:val="24"/>
+        </w:rPr>
+      </w:pPr>
+      <w:r>
+        <w:rPr>
+          <w:rFonts w:ascii="Arial" w:hAnsi="Arial" w:cs="Arial"/>
+          <w:sz w:val="24"/>
+          <w:szCs w:val="24"/>
+        </w:rPr>
+        <w:t>Modelo de sistema de recomendación basado en el contexto a partir del análisis de código estático para el desarrollo del Pensamiento Computacional: Caso de Programación Web</w:t>
+      </w:r>
+    </w:p>
+    <w:p>
+      <w:pPr>
+        <w:pStyle w:val="Prrafodelista"/>
+        <w:rPr>
+          <w:rFonts w:ascii="Arial" w:hAnsi="Arial" w:cs="Arial"/>
+          <w:sz w:val="24"/>
+          <w:szCs w:val="24"/>
+        </w:rPr>
+      </w:pPr>
+    </w:p>
+    <w:p>
+      <w:pPr>
+        <w:pStyle w:val="Prrafodelista"/>
+        <w:rPr>
+          <w:rFonts w:ascii="Arial" w:hAnsi="Arial" w:cs="Arial"/>
+          <w:sz w:val="24"/>
+          <w:szCs w:val="24"/>
+        </w:rPr>
+      </w:pPr>
+      <w:r>
+        <w:rPr>
+          <w:rFonts w:ascii="Arial" w:hAnsi="Arial" w:cs="Arial"/>
+          <w:sz w:val="24"/>
+          <w:szCs w:val="24"/>
+        </w:rPr>
+        <w:t xml:space="preserve">[[[[    PENDIENTE  </w:t>
+      </w:r>
+      <w:proofErr w:type="gramStart"/>
+      <w:r>
+        <w:rPr>
+          <w:rFonts w:ascii="Arial" w:hAnsi="Arial" w:cs="Arial"/>
+          <w:sz w:val="24"/>
+          <w:szCs w:val="24"/>
+        </w:rPr>
+        <w:t xml:space="preserve">  ]</w:t>
+      </w:r>
+      <w:proofErr w:type="gramEnd"/>
+      <w:r>
+        <w:rPr>
+          <w:rFonts w:ascii="Arial" w:hAnsi="Arial" w:cs="Arial"/>
+          <w:sz w:val="24"/>
+          <w:szCs w:val="24"/>
+        </w:rPr>
+        <w:t>]]]</w:t>
+      </w:r>
+    </w:p>
+    <w:p>
+      <w:pPr>
+        <w:pStyle w:val="Prrafodelista"/>
+        <w:rPr>
+          <w:rFonts w:ascii="Arial" w:hAnsi="Arial" w:cs="Arial"/>
+          <w:sz w:val="24"/>
+          <w:szCs w:val="24"/>
+        </w:rPr>
+      </w:pPr>
+    </w:p>
+    <w:p>
+      <w:pPr>
+        <w:pStyle w:val="Prrafodelista"/>
+        <w:rPr>
+          <w:rStyle w:val="Hipervnculo"/>
           <w:rFonts w:ascii="Arial" w:hAnsi="Arial" w:cs="Arial"/>
           <w:sz w:val="24"/>
           <w:szCs w:val="24"/>
@@ -12005,16 +14936,7 @@
           <w:sz w:val="24"/>
           <w:szCs w:val="24"/>
         </w:rPr>
-        <w:t xml:space="preserve">, S. C. (2018). Modelo de sistema de recomendación basado en el contexto a partir del análisis de código estático para el desarrollo del Pensamiento </w:t>
-      </w:r>
-      <w:r>
-        <w:rPr>
-          <w:rFonts w:ascii="Arial" w:hAnsi="Arial" w:cs="Arial"/>
-          <w:sz w:val="24"/>
-          <w:szCs w:val="24"/>
-        </w:rPr>
-        <w:lastRenderedPageBreak/>
-        <w:t xml:space="preserve">Computacional: Caso de Programación Web. </w:t>
+        <w:t xml:space="preserve">, S. C. (2018). Modelo de sistema de recomendación basado en el contexto a partir del análisis de código estático para el desarrollo del Pensamiento Computacional: Caso de Programación Web. </w:t>
       </w:r>
       <w:proofErr w:type="spellStart"/>
       <w:r>
@@ -12070,7 +14992,7 @@
         </w:rPr>
         <w:t xml:space="preserve">, 19(2), pp. 103-126. </w:t>
       </w:r>
-      <w:hyperlink r:id="rId49" w:history="1">
+      <w:hyperlink r:id="rId50" w:history="1">
         <w:r>
           <w:rPr>
             <w:rStyle w:val="Hipervnculo"/>
@@ -12095,19 +15017,149 @@
       <w:pPr>
         <w:rPr>
           <w:rFonts w:ascii="Arial" w:hAnsi="Arial" w:cs="Arial"/>
-          <w:sz w:val="24"/>
-          <w:szCs w:val="24"/>
-        </w:rPr>
-      </w:pPr>
-    </w:p>
-    <w:p>
-      <w:pPr>
-        <w:rPr>
-          <w:rFonts w:ascii="Arial" w:hAnsi="Arial" w:cs="Arial"/>
-          <w:sz w:val="24"/>
-          <w:szCs w:val="24"/>
-        </w:rPr>
-      </w:pPr>
+          <w:sz w:val="28"/>
+          <w:szCs w:val="28"/>
+        </w:rPr>
+      </w:pPr>
+      <w:r>
+        <w:rPr>
+          <w:rFonts w:ascii="Arial" w:hAnsi="Arial" w:cs="Arial"/>
+          <w:sz w:val="28"/>
+          <w:szCs w:val="28"/>
+        </w:rPr>
+        <w:t>Artículos rechazados</w:t>
+      </w:r>
+    </w:p>
+    <w:p>
+      <w:pPr>
+        <w:rPr>
+          <w:rFonts w:ascii="Arial" w:hAnsi="Arial" w:cs="Arial"/>
+          <w:sz w:val="28"/>
+          <w:szCs w:val="28"/>
+        </w:rPr>
+      </w:pPr>
+      <w:r>
+        <w:rPr>
+          <w:rFonts w:ascii="Arial" w:hAnsi="Arial" w:cs="Arial"/>
+          <w:sz w:val="28"/>
+          <w:szCs w:val="28"/>
+        </w:rPr>
+        <w:t>Educación 4.0</w:t>
+      </w:r>
+    </w:p>
+    <w:p>
+      <w:pPr>
+        <w:rPr>
+          <w:rFonts w:ascii="Arial" w:hAnsi="Arial" w:cs="Arial"/>
+          <w:sz w:val="24"/>
+          <w:szCs w:val="24"/>
+        </w:rPr>
+      </w:pPr>
+      <w:r>
+        <w:rPr>
+          <w:rFonts w:ascii="Arial" w:hAnsi="Arial" w:cs="Arial"/>
+          <w:sz w:val="24"/>
+          <w:szCs w:val="24"/>
+        </w:rPr>
+        <w:t>Recientes</w:t>
+      </w:r>
+    </w:p>
+    <w:p>
+      <w:pPr>
+        <w:rPr>
+          <w:rFonts w:ascii="Arial" w:hAnsi="Arial" w:cs="Arial"/>
+          <w:sz w:val="24"/>
+          <w:szCs w:val="24"/>
+        </w:rPr>
+      </w:pPr>
+    </w:p>
+    <w:p>
+      <w:pPr>
+        <w:rPr>
+          <w:rFonts w:ascii="Arial" w:hAnsi="Arial" w:cs="Arial"/>
+          <w:sz w:val="24"/>
+          <w:szCs w:val="24"/>
+        </w:rPr>
+      </w:pPr>
+      <w:r>
+        <w:rPr>
+          <w:rFonts w:ascii="Arial" w:hAnsi="Arial" w:cs="Arial"/>
+          <w:sz w:val="24"/>
+          <w:szCs w:val="24"/>
+        </w:rPr>
+        <w:t>Antiguos</w:t>
+      </w:r>
+    </w:p>
+    <w:p>
+      <w:pPr>
+        <w:rPr>
+          <w:rFonts w:ascii="Arial" w:hAnsi="Arial" w:cs="Arial"/>
+          <w:sz w:val="24"/>
+          <w:szCs w:val="24"/>
+        </w:rPr>
+      </w:pPr>
+    </w:p>
+    <w:p>
+      <w:pPr>
+        <w:rPr>
+          <w:rFonts w:ascii="Arial" w:hAnsi="Arial" w:cs="Arial"/>
+          <w:sz w:val="28"/>
+          <w:szCs w:val="28"/>
+        </w:rPr>
+      </w:pPr>
+      <w:r>
+        <w:rPr>
+          <w:rFonts w:ascii="Arial" w:hAnsi="Arial" w:cs="Arial"/>
+          <w:sz w:val="28"/>
+          <w:szCs w:val="28"/>
+        </w:rPr>
+        <w:t>Habilidades para programar</w:t>
+      </w:r>
+    </w:p>
+    <w:p>
+      <w:pPr>
+        <w:rPr>
+          <w:rFonts w:ascii="Arial" w:hAnsi="Arial" w:cs="Arial"/>
+          <w:sz w:val="24"/>
+          <w:szCs w:val="24"/>
+        </w:rPr>
+      </w:pPr>
+      <w:r>
+        <w:rPr>
+          <w:rFonts w:ascii="Arial" w:hAnsi="Arial" w:cs="Arial"/>
+          <w:sz w:val="24"/>
+          <w:szCs w:val="24"/>
+        </w:rPr>
+        <w:t>Recientes</w:t>
+      </w:r>
+      <w:bookmarkStart w:id="0" w:name="_GoBack"/>
+      <w:bookmarkEnd w:id="0"/>
+    </w:p>
+    <w:p>
+      <w:pPr>
+        <w:rPr>
+          <w:rFonts w:ascii="Arial" w:hAnsi="Arial" w:cs="Arial"/>
+          <w:sz w:val="24"/>
+          <w:szCs w:val="24"/>
+        </w:rPr>
+      </w:pPr>
+    </w:p>
+    <w:p>
+      <w:pPr>
+        <w:rPr>
+          <w:rFonts w:ascii="Arial" w:hAnsi="Arial" w:cs="Arial"/>
+          <w:sz w:val="24"/>
+          <w:szCs w:val="24"/>
+        </w:rPr>
+      </w:pPr>
+      <w:r>
+        <w:rPr>
+          <w:rFonts w:ascii="Arial" w:hAnsi="Arial" w:cs="Arial"/>
+          <w:sz w:val="24"/>
+          <w:szCs w:val="24"/>
+        </w:rPr>
+        <w:t>Antiguos</w:t>
+      </w:r>
     </w:p>
     <w:sectPr>
       <w:pgSz w:w="12240" w:h="15840"/>
@@ -12124,7 +15176,7 @@
   <w:abstractNum w:abstractNumId="0" w15:restartNumberingAfterBreak="0">
     <w:nsid w:val="0CDB5985"/>
     <w:multiLevelType w:val="hybridMultilevel"/>
-    <w:tmpl w:val="2ADCA6C2"/>
+    <w:tmpl w:val="4DD69FDA"/>
     <w:lvl w:ilvl="0" w:tplc="080A0001">
       <w:start w:val="1"/>
       <w:numFmt w:val="bullet"/>
@@ -12993,4 +16045,16 @@
     </a:ext>
   </a:extLst>
 </a:theme>
+</file>
+
+<file path=customXml/item1.xml><?xml version="1.0" encoding="utf-8"?>
+<b:Sources xmlns:b="http://schemas.openxmlformats.org/officeDocument/2006/bibliography" xmlns="http://schemas.openxmlformats.org/officeDocument/2006/bibliography" SelectedStyle="\APASixthEditionOfficeOnline.xsl" StyleName="APA" Version="6"/>
+</file>
+
+<file path=customXml/itemProps1.xml><?xml version="1.0" encoding="utf-8"?>
+<ds:datastoreItem xmlns:ds="http://schemas.openxmlformats.org/officeDocument/2006/customXml" ds:itemID="{334B4F86-B000-427D-90F5-0710BBAB213B}">
+  <ds:schemaRefs>
+    <ds:schemaRef ds:uri="http://schemas.openxmlformats.org/officeDocument/2006/bibliography"/>
+  </ds:schemaRefs>
+</ds:datastoreItem>
 </file>
</xml_diff>